<commit_message>
this is my final and last submit
Changed background and the navbar. Added a logo.
 Fixed the game page by changing to an older bootstrap version and improved it by being able to cancel out the picture after clicking and scroll trough them. made all pictures in columns.
Added social media icons to all the footer pages instead of only the Contact-Us page.
</commit_message>
<xml_diff>
--- a/Document/Document conclusion.docx
+++ b/Document/Document conclusion.docx
@@ -5,20 +5,14 @@
     <w:p>
       <w:pPr>
         <w:rPr>
+          <w:rFonts w:ascii="Arial" w:hAnsi="Arial" w:cs="Arial"/>
           <w:b/>
           <w:bCs/>
-          <w:sz w:val="44"/>
-          <w:szCs w:val="44"/>
-          <w:u w:val="single"/>
-        </w:rPr>
-      </w:pPr>
-      <w:r>
-        <w:rPr>
           <w:sz w:val="28"/>
           <w:szCs w:val="28"/>
-        </w:rPr>
-        <w:tab/>
-      </w:r>
+          <w:u w:val="single"/>
+        </w:rPr>
+      </w:pPr>
       <w:r>
         <w:rPr>
           <w:sz w:val="28"/>
@@ -28,6 +22,7 @@
       </w:r>
       <w:r>
         <w:rPr>
+          <w:rFonts w:ascii="Arial" w:hAnsi="Arial" w:cs="Arial"/>
           <w:sz w:val="28"/>
           <w:szCs w:val="28"/>
         </w:rPr>
@@ -35,6 +30,7 @@
       </w:r>
       <w:r>
         <w:rPr>
+          <w:rFonts w:ascii="Arial" w:hAnsi="Arial" w:cs="Arial"/>
           <w:sz w:val="28"/>
           <w:szCs w:val="28"/>
         </w:rPr>
@@ -42,68 +38,111 @@
       </w:r>
       <w:r>
         <w:rPr>
+          <w:rFonts w:ascii="Arial" w:hAnsi="Arial" w:cs="Arial"/>
+          <w:sz w:val="28"/>
+          <w:szCs w:val="28"/>
+        </w:rPr>
+        <w:tab/>
+      </w:r>
+      <w:r>
+        <w:rPr>
+          <w:rFonts w:ascii="Arial" w:hAnsi="Arial" w:cs="Arial"/>
           <w:b/>
           <w:bCs/>
-          <w:sz w:val="44"/>
-          <w:szCs w:val="44"/>
-          <w:u w:val="single"/>
-          <w:shd w:val="clear" w:color="auto" w:fill="FAF9F8"/>
-        </w:rPr>
-        <w:t>Document conclusion</w:t>
-      </w:r>
-    </w:p>
-    <w:p>
-      <w:pPr>
-        <w:rPr>
           <w:sz w:val="28"/>
           <w:szCs w:val="28"/>
-        </w:rPr>
-      </w:pPr>
-    </w:p>
-    <w:p>
-      <w:pPr>
-        <w:rPr>
+          <w:u w:val="single"/>
+        </w:rPr>
+        <w:t xml:space="preserve">Document Conclusion </w:t>
+      </w:r>
+    </w:p>
+    <w:p>
+      <w:pPr>
+        <w:rPr>
+          <w:rFonts w:ascii="Arial" w:hAnsi="Arial" w:cs="Arial"/>
           <w:b/>
           <w:bCs/>
-          <w:sz w:val="24"/>
-          <w:szCs w:val="24"/>
+          <w:sz w:val="28"/>
+          <w:szCs w:val="28"/>
           <w:u w:val="single"/>
         </w:rPr>
       </w:pPr>
       <w:r>
         <w:rPr>
+          <w:rFonts w:ascii="Arial" w:hAnsi="Arial" w:cs="Arial"/>
           <w:b/>
           <w:bCs/>
-          <w:sz w:val="24"/>
-          <w:szCs w:val="24"/>
-          <w:u w:val="single"/>
-          <w:shd w:val="clear" w:color="auto" w:fill="FAF9F8"/>
-        </w:rPr>
-        <w:t>Provide a critical reflection of your work</w:t>
-      </w:r>
-    </w:p>
-    <w:p>
-      <w:pPr>
-        <w:rPr>
           <w:sz w:val="28"/>
           <w:szCs w:val="28"/>
-        </w:rPr>
-      </w:pPr>
-      <w:r>
-        <w:rPr>
+          <w:u w:val="single"/>
+        </w:rPr>
+        <w:t xml:space="preserve">Figma link: </w:t>
+      </w:r>
+      <w:r>
+        <w:rPr>
+          <w:rFonts w:ascii="Arial" w:hAnsi="Arial" w:cs="Arial"/>
+          <w:b/>
+          <w:bCs/>
+          <w:sz w:val="28"/>
+          <w:szCs w:val="28"/>
+          <w:u w:val="single"/>
+        </w:rPr>
+        <w:t>https://www.figma.com/file/OGnAGIAjo1KFIb3YMDN8rW/Untitled?node-id=0%3A1&amp;t=014rrAmaxeoPcZI0-1</w:t>
+      </w:r>
+    </w:p>
+    <w:p>
+      <w:pPr>
+        <w:rPr>
+          <w:rFonts w:ascii="Arial" w:hAnsi="Arial" w:cs="Arial"/>
+          <w:b/>
+          <w:bCs/>
+          <w:u w:val="single"/>
+        </w:rPr>
+      </w:pPr>
+    </w:p>
+    <w:p>
+      <w:pPr>
+        <w:rPr>
+          <w:rFonts w:ascii="Arial" w:hAnsi="Arial" w:cs="Arial"/>
+          <w:b/>
+          <w:bCs/>
+          <w:u w:val="single"/>
+        </w:rPr>
+      </w:pPr>
+      <w:r>
+        <w:rPr>
+          <w:rFonts w:ascii="Arial" w:hAnsi="Arial" w:cs="Arial"/>
+          <w:b/>
+          <w:bCs/>
+          <w:u w:val="single"/>
+        </w:rPr>
+        <w:t>Provide a critical reflection of your work.</w:t>
+      </w:r>
+    </w:p>
+    <w:p>
+      <w:pPr>
+        <w:rPr>
+          <w:rFonts w:ascii="Arial" w:hAnsi="Arial" w:cs="Arial"/>
+          <w:sz w:val="28"/>
+          <w:szCs w:val="28"/>
+        </w:rPr>
+      </w:pPr>
+      <w:r>
+        <w:rPr>
+          <w:rFonts w:ascii="Arial" w:hAnsi="Arial" w:cs="Arial"/>
           <w:noProof/>
         </w:rPr>
         <w:drawing>
-          <wp:anchor distT="0" distB="0" distL="114300" distR="114300" simplePos="0" relativeHeight="251658240" behindDoc="0" locked="0" layoutInCell="1" allowOverlap="1" wp14:anchorId="26EB9B3B" wp14:editId="4C0F25A8">
+          <wp:anchor distT="0" distB="0" distL="114300" distR="114300" simplePos="0" relativeHeight="251662336" behindDoc="0" locked="0" layoutInCell="1" allowOverlap="1" wp14:anchorId="3EAF2C4B" wp14:editId="7736A663">
             <wp:simplePos x="0" y="0"/>
             <wp:positionH relativeFrom="margin">
-              <wp:posOffset>986474</wp:posOffset>
+              <wp:align>center</wp:align>
             </wp:positionH>
             <wp:positionV relativeFrom="paragraph">
-              <wp:posOffset>7827</wp:posOffset>
+              <wp:posOffset>16934</wp:posOffset>
             </wp:positionV>
-            <wp:extent cx="4032885" cy="2891790"/>
-            <wp:effectExtent l="0" t="0" r="5715" b="3810"/>
+            <wp:extent cx="2484755" cy="2525395"/>
+            <wp:effectExtent l="0" t="0" r="0" b="8255"/>
             <wp:wrapSquare wrapText="bothSides"/>
             <wp:docPr id="1" name="Picture 1" descr="Graphical user interface, application&#10;&#10;Description automatically generated"/>
             <wp:cNvGraphicFramePr>
@@ -131,7 +170,7 @@
                   <pic:spPr>
                     <a:xfrm>
                       <a:off x="0" y="0"/>
-                      <a:ext cx="4032885" cy="2891790"/>
+                      <a:ext cx="2484755" cy="2525395"/>
                     </a:xfrm>
                     <a:prstGeom prst="rect">
                       <a:avLst/>
@@ -153,6 +192,7 @@
     <w:p>
       <w:pPr>
         <w:rPr>
+          <w:rFonts w:ascii="Arial" w:hAnsi="Arial" w:cs="Arial"/>
           <w:sz w:val="28"/>
           <w:szCs w:val="28"/>
         </w:rPr>
@@ -161,6 +201,7 @@
     <w:p>
       <w:pPr>
         <w:rPr>
+          <w:rFonts w:ascii="Arial" w:hAnsi="Arial" w:cs="Arial"/>
           <w:sz w:val="28"/>
           <w:szCs w:val="28"/>
         </w:rPr>
@@ -169,6 +210,7 @@
     <w:p>
       <w:pPr>
         <w:rPr>
+          <w:rFonts w:ascii="Arial" w:hAnsi="Arial" w:cs="Arial"/>
           <w:sz w:val="28"/>
           <w:szCs w:val="28"/>
         </w:rPr>
@@ -177,6 +219,7 @@
     <w:p>
       <w:pPr>
         <w:rPr>
+          <w:rFonts w:ascii="Arial" w:hAnsi="Arial" w:cs="Arial"/>
           <w:sz w:val="28"/>
           <w:szCs w:val="28"/>
         </w:rPr>
@@ -185,6 +228,7 @@
     <w:p>
       <w:pPr>
         <w:rPr>
+          <w:rFonts w:ascii="Arial" w:hAnsi="Arial" w:cs="Arial"/>
           <w:sz w:val="28"/>
           <w:szCs w:val="28"/>
         </w:rPr>
@@ -193,6 +237,7 @@
     <w:p>
       <w:pPr>
         <w:rPr>
+          <w:rFonts w:ascii="Arial" w:hAnsi="Arial" w:cs="Arial"/>
           <w:sz w:val="28"/>
           <w:szCs w:val="28"/>
         </w:rPr>
@@ -201,6 +246,7 @@
     <w:p>
       <w:pPr>
         <w:rPr>
+          <w:rFonts w:ascii="Arial" w:hAnsi="Arial" w:cs="Arial"/>
           <w:sz w:val="28"/>
           <w:szCs w:val="28"/>
         </w:rPr>
@@ -211,6 +257,7 @@
         <w:spacing w:after="0" w:line="240" w:lineRule="auto"/>
         <w:textAlignment w:val="baseline"/>
         <w:rPr>
+          <w:rFonts w:ascii="Arial" w:hAnsi="Arial" w:cs="Arial"/>
           <w:sz w:val="28"/>
           <w:szCs w:val="28"/>
         </w:rPr>
@@ -226,7 +273,7 @@
         <w:spacing w:after="0" w:line="240" w:lineRule="auto"/>
         <w:textAlignment w:val="baseline"/>
         <w:rPr>
-          <w:rFonts w:ascii="inherit" w:eastAsia="Times New Roman" w:hAnsi="inherit" w:cs="Times New Roman"/>
+          <w:rFonts w:ascii="Arial" w:eastAsia="Times New Roman" w:hAnsi="Arial" w:cs="Arial"/>
           <w:kern w:val="0"/>
           <w:sz w:val="24"/>
           <w:szCs w:val="24"/>
@@ -236,132 +283,18 @@
       </w:pPr>
       <w:r>
         <w:rPr>
-          <w:rFonts w:ascii="inherit" w:eastAsia="Times New Roman" w:hAnsi="inherit" w:cs="Times New Roman"/>
+          <w:rFonts w:ascii="Arial" w:eastAsia="Times New Roman" w:hAnsi="Arial" w:cs="Arial"/>
           <w:kern w:val="0"/>
           <w:sz w:val="24"/>
           <w:szCs w:val="24"/>
           <w:lang w:eastAsia="en-GB"/>
           <w14:ligatures w14:val="none"/>
         </w:rPr>
-        <w:t xml:space="preserve">The create account and login </w:t>
-      </w:r>
-      <w:r>
-        <w:rPr>
-          <w:rFonts w:ascii="inherit" w:eastAsia="Times New Roman" w:hAnsi="inherit" w:cs="Times New Roman"/>
-          <w:kern w:val="0"/>
-          <w:sz w:val="24"/>
-          <w:szCs w:val="24"/>
-          <w:lang w:eastAsia="en-GB"/>
-          <w14:ligatures w14:val="none"/>
-        </w:rPr>
-        <w:t>doesn’t</w:t>
-      </w:r>
-      <w:r>
-        <w:rPr>
-          <w:rFonts w:ascii="inherit" w:eastAsia="Times New Roman" w:hAnsi="inherit" w:cs="Times New Roman"/>
-          <w:kern w:val="0"/>
-          <w:sz w:val="24"/>
-          <w:szCs w:val="24"/>
-          <w:lang w:eastAsia="en-GB"/>
-          <w14:ligatures w14:val="none"/>
-        </w:rPr>
-        <w:t xml:space="preserve"> work, an </w:t>
-      </w:r>
-      <w:r>
-        <w:rPr>
-          <w:rFonts w:ascii="inherit" w:eastAsia="Times New Roman" w:hAnsi="inherit" w:cs="Times New Roman"/>
-          <w:kern w:val="0"/>
-          <w:sz w:val="24"/>
-          <w:szCs w:val="24"/>
-          <w:lang w:eastAsia="en-GB"/>
-          <w14:ligatures w14:val="none"/>
-        </w:rPr>
-        <w:t>improvement</w:t>
-      </w:r>
-      <w:r>
-        <w:rPr>
-          <w:rFonts w:ascii="inherit" w:eastAsia="Times New Roman" w:hAnsi="inherit" w:cs="Times New Roman"/>
-          <w:kern w:val="0"/>
-          <w:sz w:val="24"/>
-          <w:szCs w:val="24"/>
-          <w:lang w:eastAsia="en-GB"/>
-          <w14:ligatures w14:val="none"/>
-        </w:rPr>
-        <w:t xml:space="preserve"> </w:t>
-      </w:r>
-      <w:r>
-        <w:rPr>
-          <w:rFonts w:ascii="inherit" w:eastAsia="Times New Roman" w:hAnsi="inherit" w:cs="Times New Roman"/>
-          <w:kern w:val="0"/>
-          <w:sz w:val="24"/>
-          <w:szCs w:val="24"/>
-          <w:lang w:eastAsia="en-GB"/>
-          <w14:ligatures w14:val="none"/>
-        </w:rPr>
-        <w:t>I</w:t>
-      </w:r>
-      <w:r>
-        <w:rPr>
-          <w:rFonts w:ascii="inherit" w:eastAsia="Times New Roman" w:hAnsi="inherit" w:cs="Times New Roman"/>
-          <w:kern w:val="0"/>
-          <w:sz w:val="24"/>
-          <w:szCs w:val="24"/>
-          <w:lang w:eastAsia="en-GB"/>
-          <w14:ligatures w14:val="none"/>
-        </w:rPr>
-        <w:t xml:space="preserve"> would make to the website is introducing </w:t>
-      </w:r>
-      <w:proofErr w:type="spellStart"/>
-      <w:r>
-        <w:rPr>
-          <w:rFonts w:ascii="inherit" w:eastAsia="Times New Roman" w:hAnsi="inherit" w:cs="Times New Roman"/>
-          <w:kern w:val="0"/>
-          <w:sz w:val="24"/>
-          <w:szCs w:val="24"/>
-          <w:lang w:eastAsia="en-GB"/>
-          <w14:ligatures w14:val="none"/>
-        </w:rPr>
-        <w:t>php</w:t>
-      </w:r>
-      <w:proofErr w:type="spellEnd"/>
-      <w:r>
-        <w:rPr>
-          <w:rFonts w:ascii="inherit" w:eastAsia="Times New Roman" w:hAnsi="inherit" w:cs="Times New Roman"/>
-          <w:kern w:val="0"/>
-          <w:sz w:val="24"/>
-          <w:szCs w:val="24"/>
-          <w:lang w:eastAsia="en-GB"/>
-          <w14:ligatures w14:val="none"/>
-        </w:rPr>
-        <w:t xml:space="preserve"> and connect the website via a database using </w:t>
-      </w:r>
-      <w:proofErr w:type="spellStart"/>
-      <w:r>
-        <w:rPr>
-          <w:rFonts w:ascii="inherit" w:eastAsia="Times New Roman" w:hAnsi="inherit" w:cs="Times New Roman"/>
-          <w:kern w:val="0"/>
-          <w:sz w:val="24"/>
-          <w:szCs w:val="24"/>
-          <w:lang w:eastAsia="en-GB"/>
-          <w14:ligatures w14:val="none"/>
-        </w:rPr>
-        <w:t>php</w:t>
-      </w:r>
-      <w:proofErr w:type="spellEnd"/>
-      <w:r>
-        <w:rPr>
-          <w:rFonts w:ascii="inherit" w:eastAsia="Times New Roman" w:hAnsi="inherit" w:cs="Times New Roman"/>
-          <w:kern w:val="0"/>
-          <w:sz w:val="24"/>
-          <w:szCs w:val="24"/>
-          <w:lang w:eastAsia="en-GB"/>
-          <w14:ligatures w14:val="none"/>
-        </w:rPr>
-        <w:t xml:space="preserve"> to store the user information and would be possible to login</w:t>
-      </w:r>
-      <w:r>
-        <w:rPr>
-          <w:rFonts w:ascii="inherit" w:eastAsia="Times New Roman" w:hAnsi="inherit" w:cs="Times New Roman"/>
+        <w:t>The create account and login doesn’t work, an improvement I would make to the website is introducing php and connect the website via a database using php to store the user information and would be possible to login</w:t>
+      </w:r>
+      <w:r>
+        <w:rPr>
+          <w:rFonts w:ascii="Arial" w:eastAsia="Times New Roman" w:hAnsi="Arial" w:cs="Arial"/>
           <w:kern w:val="0"/>
           <w:sz w:val="24"/>
           <w:szCs w:val="24"/>
@@ -404,6 +337,7 @@
     <w:p>
       <w:pPr>
         <w:rPr>
+          <w:rFonts w:ascii="Arial" w:hAnsi="Arial" w:cs="Arial"/>
           <w:sz w:val="28"/>
           <w:szCs w:val="28"/>
         </w:rPr>
@@ -411,28 +345,65 @@
     </w:p>
     <w:p>
       <w:pPr>
-        <w:rPr>
-          <w:sz w:val="28"/>
-          <w:szCs w:val="28"/>
-        </w:rPr>
-      </w:pPr>
-      <w:r>
-        <w:rPr>
+        <w:pStyle w:val="ListParagraph"/>
+        <w:numPr>
+          <w:ilvl w:val="0"/>
+          <w:numId w:val="2"/>
+        </w:numPr>
+        <w:rPr>
+          <w:rFonts w:ascii="Arial" w:hAnsi="Arial" w:cs="Arial"/>
+          <w:b/>
+          <w:bCs/>
+          <w:sz w:val="24"/>
+          <w:szCs w:val="24"/>
+        </w:rPr>
+      </w:pPr>
+      <w:r>
+        <w:rPr>
+          <w:rFonts w:ascii="Arial" w:hAnsi="Arial" w:cs="Arial"/>
+          <w:sz w:val="24"/>
+          <w:szCs w:val="24"/>
+        </w:rPr>
+        <w:t>when a user clicks on the game the image grows bigger in size instead of opening the game.</w:t>
+      </w:r>
+    </w:p>
+    <w:p>
+      <w:pPr>
+        <w:pStyle w:val="ListParagraph"/>
+        <w:rPr>
+          <w:rFonts w:ascii="Arial" w:hAnsi="Arial" w:cs="Arial"/>
+          <w:sz w:val="24"/>
+          <w:szCs w:val="24"/>
+        </w:rPr>
+      </w:pPr>
+    </w:p>
+    <w:p>
+      <w:pPr>
+        <w:pStyle w:val="ListParagraph"/>
+        <w:rPr>
+          <w:rFonts w:ascii="Arial" w:hAnsi="Arial" w:cs="Arial"/>
+          <w:sz w:val="24"/>
+          <w:szCs w:val="24"/>
+        </w:rPr>
+      </w:pPr>
+      <w:r>
+        <w:rPr>
+          <w:rFonts w:ascii="Arial" w:hAnsi="Arial" w:cs="Arial"/>
           <w:noProof/>
         </w:rPr>
         <w:drawing>
-          <wp:anchor distT="0" distB="0" distL="114300" distR="114300" simplePos="0" relativeHeight="251659264" behindDoc="0" locked="0" layoutInCell="1" allowOverlap="1" wp14:anchorId="61D4C04B" wp14:editId="67BEC66D">
+          <wp:anchor distT="0" distB="0" distL="114300" distR="114300" simplePos="0" relativeHeight="251663360" behindDoc="0" locked="0" layoutInCell="1" allowOverlap="1" wp14:anchorId="7B9C70FC" wp14:editId="4464F2E1">
             <wp:simplePos x="0" y="0"/>
             <wp:positionH relativeFrom="margin">
               <wp:align>center</wp:align>
             </wp:positionH>
             <wp:positionV relativeFrom="paragraph">
-              <wp:posOffset>7515</wp:posOffset>
+              <wp:posOffset>6985</wp:posOffset>
             </wp:positionV>
-            <wp:extent cx="3522964" cy="1988644"/>
-            <wp:effectExtent l="0" t="0" r="1905" b="0"/>
+            <wp:extent cx="4231640" cy="2063750"/>
+            <wp:effectExtent l="0" t="0" r="0" b="0"/>
             <wp:wrapSquare wrapText="bothSides"/>
-            <wp:docPr id="2" name="Picture 2" descr="Graphical user interface, website&#10;&#10;Description automatically generated"/>
+            <wp:docPr id="5" name="Picture 5" descr="A screenshot of a video game&#10;&#10;Description automatically generated with medium confidence"/>
             <wp:cNvGraphicFramePr>
               <a:graphicFrameLocks xmlns:a="http://schemas.openxmlformats.org/drawingml/2006/main" noChangeAspect="1"/>
             </wp:cNvGraphicFramePr>
@@ -440,7 +411,7 @@
               <a:graphicData uri="http://schemas.openxmlformats.org/drawingml/2006/picture">
                 <pic:pic xmlns:pic="http://schemas.openxmlformats.org/drawingml/2006/picture">
                   <pic:nvPicPr>
-                    <pic:cNvPr id="2" name="Picture 2" descr="Graphical user interface, website&#10;&#10;Description automatically generated"/>
+                    <pic:cNvPr id="5" name="Picture 5" descr="A screenshot of a video game&#10;&#10;Description automatically generated with medium confidence"/>
                     <pic:cNvPicPr/>
                   </pic:nvPicPr>
                   <pic:blipFill>
@@ -458,7 +429,7 @@
                   <pic:spPr>
                     <a:xfrm>
                       <a:off x="0" y="0"/>
-                      <a:ext cx="3522964" cy="1988644"/>
+                      <a:ext cx="4231640" cy="2063750"/>
                     </a:xfrm>
                     <a:prstGeom prst="rect">
                       <a:avLst/>
@@ -467,13 +438,32 @@
                 </pic:pic>
               </a:graphicData>
             </a:graphic>
+            <wp14:sizeRelH relativeFrom="margin">
+              <wp14:pctWidth>0</wp14:pctWidth>
+            </wp14:sizeRelH>
+            <wp14:sizeRelV relativeFrom="margin">
+              <wp14:pctHeight>0</wp14:pctHeight>
+            </wp14:sizeRelV>
           </wp:anchor>
         </w:drawing>
       </w:r>
     </w:p>
     <w:p>
       <w:pPr>
-        <w:rPr>
+        <w:pStyle w:val="ListParagraph"/>
+        <w:rPr>
+          <w:rFonts w:ascii="Arial" w:hAnsi="Arial" w:cs="Arial"/>
+          <w:b/>
+          <w:bCs/>
+          <w:sz w:val="24"/>
+          <w:szCs w:val="24"/>
+        </w:rPr>
+      </w:pPr>
+    </w:p>
+    <w:p>
+      <w:pPr>
+        <w:rPr>
+          <w:rFonts w:ascii="Arial" w:hAnsi="Arial" w:cs="Arial"/>
           <w:sz w:val="28"/>
           <w:szCs w:val="28"/>
         </w:rPr>
@@ -482,6 +472,7 @@
     <w:p>
       <w:pPr>
         <w:rPr>
+          <w:rFonts w:ascii="Arial" w:hAnsi="Arial" w:cs="Arial"/>
           <w:sz w:val="28"/>
           <w:szCs w:val="28"/>
         </w:rPr>
@@ -490,6 +481,7 @@
     <w:p>
       <w:pPr>
         <w:rPr>
+          <w:rFonts w:ascii="Arial" w:hAnsi="Arial" w:cs="Arial"/>
           <w:sz w:val="28"/>
           <w:szCs w:val="28"/>
         </w:rPr>
@@ -498,6 +490,7 @@
     <w:p>
       <w:pPr>
         <w:rPr>
+          <w:rFonts w:ascii="Arial" w:hAnsi="Arial" w:cs="Arial"/>
           <w:sz w:val="28"/>
           <w:szCs w:val="28"/>
         </w:rPr>
@@ -506,6 +499,7 @@
     <w:p>
       <w:pPr>
         <w:rPr>
+          <w:rFonts w:ascii="Arial" w:hAnsi="Arial" w:cs="Arial"/>
           <w:sz w:val="28"/>
           <w:szCs w:val="28"/>
         </w:rPr>
@@ -514,6 +508,7 @@
     <w:p>
       <w:pPr>
         <w:rPr>
+          <w:rFonts w:ascii="Arial" w:hAnsi="Arial" w:cs="Arial"/>
           <w:sz w:val="28"/>
           <w:szCs w:val="28"/>
         </w:rPr>
@@ -527,44 +522,25 @@
           <w:numId w:val="2"/>
         </w:numPr>
         <w:rPr>
-          <w:b/>
-          <w:bCs/>
-          <w:sz w:val="24"/>
-          <w:szCs w:val="24"/>
-        </w:rPr>
-      </w:pPr>
-      <w:r>
-        <w:rPr>
-          <w:sz w:val="24"/>
-          <w:szCs w:val="24"/>
-        </w:rPr>
-        <w:t xml:space="preserve">when a user </w:t>
-      </w:r>
-      <w:r>
-        <w:rPr>
-          <w:sz w:val="24"/>
-          <w:szCs w:val="24"/>
-        </w:rPr>
-        <w:t xml:space="preserve">clicks on the game the </w:t>
-      </w:r>
-      <w:r>
-        <w:rPr>
-          <w:sz w:val="24"/>
-          <w:szCs w:val="24"/>
-        </w:rPr>
-        <w:t xml:space="preserve">image </w:t>
-      </w:r>
-      <w:r>
-        <w:rPr>
-          <w:sz w:val="24"/>
-          <w:szCs w:val="24"/>
-        </w:rPr>
-        <w:t>grows bigger in size instead of opening the game.</w:t>
-      </w:r>
-    </w:p>
-    <w:p>
-      <w:pPr>
-        <w:rPr>
+          <w:rFonts w:ascii="Arial" w:hAnsi="Arial" w:cs="Arial"/>
+          <w:sz w:val="24"/>
+          <w:szCs w:val="24"/>
+        </w:rPr>
+      </w:pPr>
+      <w:r>
+        <w:rPr>
+          <w:rFonts w:ascii="Arial" w:hAnsi="Arial" w:cs="Arial"/>
+          <w:sz w:val="24"/>
+          <w:szCs w:val="24"/>
+        </w:rPr>
+        <w:t>there is no payment plan to be able to deposit money to the website.</w:t>
+      </w:r>
+    </w:p>
+    <w:p>
+      <w:pPr>
+        <w:ind w:left="360"/>
+        <w:rPr>
+          <w:rFonts w:ascii="Arial" w:hAnsi="Arial" w:cs="Arial"/>
           <w:sz w:val="28"/>
           <w:szCs w:val="28"/>
         </w:rPr>
@@ -572,68 +548,32 @@
     </w:p>
     <w:p>
       <w:pPr>
-        <w:rPr>
+        <w:ind w:left="360"/>
+        <w:rPr>
+          <w:rFonts w:ascii="Arial" w:hAnsi="Arial" w:cs="Arial"/>
           <w:sz w:val="28"/>
           <w:szCs w:val="28"/>
         </w:rPr>
       </w:pPr>
-    </w:p>
-    <w:p>
-      <w:pPr>
-        <w:rPr>
-          <w:sz w:val="28"/>
-          <w:szCs w:val="28"/>
-        </w:rPr>
-      </w:pPr>
-    </w:p>
-    <w:p>
-      <w:pPr>
-        <w:rPr>
-          <w:sz w:val="28"/>
-          <w:szCs w:val="28"/>
-        </w:rPr>
-      </w:pPr>
-    </w:p>
-    <w:p>
-      <w:pPr>
-        <w:rPr>
-          <w:sz w:val="28"/>
-          <w:szCs w:val="28"/>
-        </w:rPr>
-      </w:pPr>
-    </w:p>
-    <w:p>
-      <w:pPr>
-        <w:rPr>
-          <w:sz w:val="28"/>
-          <w:szCs w:val="28"/>
-        </w:rPr>
-      </w:pPr>
-    </w:p>
-    <w:p>
-      <w:pPr>
-        <w:rPr>
-          <w:sz w:val="28"/>
-          <w:szCs w:val="28"/>
-        </w:rPr>
-      </w:pPr>
-      <w:r>
-        <w:rPr>
+      <w:r>
+        <w:rPr>
+          <w:rFonts w:ascii="Arial" w:hAnsi="Arial" w:cs="Arial"/>
           <w:noProof/>
         </w:rPr>
+        <w:lastRenderedPageBreak/>
         <w:drawing>
-          <wp:anchor distT="0" distB="0" distL="114300" distR="114300" simplePos="0" relativeHeight="251660288" behindDoc="0" locked="0" layoutInCell="1" allowOverlap="1" wp14:anchorId="6CCE8EDF" wp14:editId="06EB385A">
+          <wp:anchor distT="0" distB="0" distL="114300" distR="114300" simplePos="0" relativeHeight="251664384" behindDoc="0" locked="0" layoutInCell="1" allowOverlap="1" wp14:anchorId="08F63643" wp14:editId="291FFD1F">
             <wp:simplePos x="0" y="0"/>
-            <wp:positionH relativeFrom="margin">
-              <wp:align>right</wp:align>
+            <wp:positionH relativeFrom="column">
+              <wp:posOffset>628650</wp:posOffset>
             </wp:positionH>
             <wp:positionV relativeFrom="paragraph">
-              <wp:posOffset>351</wp:posOffset>
+              <wp:posOffset>6985</wp:posOffset>
             </wp:positionV>
-            <wp:extent cx="5731510" cy="2904490"/>
-            <wp:effectExtent l="0" t="0" r="2540" b="0"/>
+            <wp:extent cx="4171950" cy="800100"/>
+            <wp:effectExtent l="0" t="0" r="0" b="0"/>
             <wp:wrapSquare wrapText="bothSides"/>
-            <wp:docPr id="3" name="Picture 3" descr="Graphical user interface, application&#10;&#10;Description automatically generated"/>
+            <wp:docPr id="6" name="Picture 6" descr="Graphical user interface&#10;&#10;Description automatically generated with medium confidence"/>
             <wp:cNvGraphicFramePr>
               <a:graphicFrameLocks xmlns:a="http://schemas.openxmlformats.org/drawingml/2006/main" noChangeAspect="1"/>
             </wp:cNvGraphicFramePr>
@@ -641,11 +581,11 @@
               <a:graphicData uri="http://schemas.openxmlformats.org/drawingml/2006/picture">
                 <pic:pic xmlns:pic="http://schemas.openxmlformats.org/drawingml/2006/picture">
                   <pic:nvPicPr>
-                    <pic:cNvPr id="3" name="Picture 3" descr="Graphical user interface, application&#10;&#10;Description automatically generated"/>
+                    <pic:cNvPr id="6" name="Picture 6" descr="Graphical user interface&#10;&#10;Description automatically generated with medium confidence"/>
                     <pic:cNvPicPr/>
                   </pic:nvPicPr>
                   <pic:blipFill>
-                    <a:blip r:embed="rId7" cstate="print">
+                    <a:blip r:embed="rId7">
                       <a:extLst>
                         <a:ext uri="{28A0092B-C50C-407E-A947-70E740481C1C}">
                           <a14:useLocalDpi xmlns:a14="http://schemas.microsoft.com/office/drawing/2010/main" val="0"/>
@@ -659,7 +599,7 @@
                   <pic:spPr>
                     <a:xfrm>
                       <a:off x="0" y="0"/>
-                      <a:ext cx="5731510" cy="2904490"/>
+                      <a:ext cx="4171950" cy="800100"/>
                     </a:xfrm>
                     <a:prstGeom prst="rect">
                       <a:avLst/>
@@ -668,9 +608,41 @@
                 </pic:pic>
               </a:graphicData>
             </a:graphic>
+            <wp14:sizeRelH relativeFrom="margin">
+              <wp14:pctWidth>0</wp14:pctWidth>
+            </wp14:sizeRelH>
           </wp:anchor>
         </w:drawing>
       </w:r>
+    </w:p>
+    <w:p>
+      <w:pPr>
+        <w:pStyle w:val="ListParagraph"/>
+        <w:rPr>
+          <w:rFonts w:ascii="Arial" w:hAnsi="Arial" w:cs="Arial"/>
+          <w:sz w:val="24"/>
+          <w:szCs w:val="24"/>
+        </w:rPr>
+      </w:pPr>
+    </w:p>
+    <w:p>
+      <w:pPr>
+        <w:pStyle w:val="ListParagraph"/>
+        <w:rPr>
+          <w:rFonts w:ascii="Arial" w:hAnsi="Arial" w:cs="Arial"/>
+          <w:sz w:val="24"/>
+          <w:szCs w:val="24"/>
+        </w:rPr>
+      </w:pPr>
+    </w:p>
+    <w:p>
+      <w:pPr>
+        <w:rPr>
+          <w:rFonts w:ascii="Arial" w:hAnsi="Arial" w:cs="Arial"/>
+          <w:sz w:val="24"/>
+          <w:szCs w:val="24"/>
+        </w:rPr>
+      </w:pPr>
     </w:p>
     <w:p>
       <w:pPr>
@@ -680,22 +652,221 @@
           <w:numId w:val="2"/>
         </w:numPr>
         <w:rPr>
-          <w:sz w:val="24"/>
-          <w:szCs w:val="24"/>
-        </w:rPr>
-      </w:pPr>
-      <w:r>
-        <w:rPr>
-          <w:sz w:val="24"/>
-          <w:szCs w:val="24"/>
-        </w:rPr>
-        <w:t>there is no payment plan to be able to deposit money to the website.</w:t>
-      </w:r>
-    </w:p>
-    <w:p>
-      <w:pPr>
-        <w:ind w:left="360"/>
-        <w:rPr>
+          <w:rFonts w:ascii="Arial" w:hAnsi="Arial" w:cs="Arial"/>
+          <w:sz w:val="24"/>
+          <w:szCs w:val="24"/>
+        </w:rPr>
+      </w:pPr>
+      <w:r>
+        <w:rPr>
+          <w:rFonts w:ascii="Arial" w:hAnsi="Arial" w:cs="Arial"/>
+          <w:sz w:val="24"/>
+          <w:szCs w:val="24"/>
+        </w:rPr>
+        <w:t>In the contact us the social media icons doesn’t redirect to the original social media as there is no accounts made for the casino website.</w:t>
+      </w:r>
+    </w:p>
+    <w:p>
+      <w:pPr>
+        <w:ind w:left="2880" w:firstLine="720"/>
+        <w:rPr>
+          <w:rFonts w:ascii="Arial" w:hAnsi="Arial" w:cs="Arial"/>
+          <w:noProof/>
+        </w:rPr>
+      </w:pPr>
+    </w:p>
+    <w:p>
+      <w:pPr>
+        <w:ind w:left="2880" w:firstLine="720"/>
+        <w:rPr>
+          <w:rFonts w:ascii="Arial" w:hAnsi="Arial" w:cs="Arial"/>
+          <w:noProof/>
+        </w:rPr>
+      </w:pPr>
+    </w:p>
+    <w:p>
+      <w:pPr>
+        <w:pStyle w:val="ListParagraph"/>
+        <w:spacing w:after="0" w:line="240" w:lineRule="auto"/>
+        <w:ind w:left="3600"/>
+        <w:textAlignment w:val="baseline"/>
+        <w:rPr>
+          <w:rFonts w:ascii="Arial" w:eastAsia="Times New Roman" w:hAnsi="Arial" w:cs="Arial"/>
+          <w:b/>
+          <w:bCs/>
+          <w:kern w:val="0"/>
+          <w:sz w:val="24"/>
+          <w:szCs w:val="24"/>
+          <w:u w:val="single"/>
+          <w:lang w:eastAsia="en-GB"/>
+          <w14:ligatures w14:val="none"/>
+        </w:rPr>
+      </w:pPr>
+      <w:r>
+        <w:rPr>
+          <w:rFonts w:ascii="Arial" w:eastAsia="Times New Roman" w:hAnsi="Arial" w:cs="Arial"/>
+          <w:b/>
+          <w:bCs/>
+          <w:kern w:val="0"/>
+          <w:sz w:val="24"/>
+          <w:szCs w:val="24"/>
+          <w:u w:val="single"/>
+          <w:lang w:eastAsia="en-GB"/>
+          <w14:ligatures w14:val="none"/>
+        </w:rPr>
+        <w:t>Future Work</w:t>
+      </w:r>
+    </w:p>
+    <w:p>
+      <w:pPr>
+        <w:spacing w:after="0" w:line="240" w:lineRule="auto"/>
+        <w:textAlignment w:val="baseline"/>
+        <w:rPr>
+          <w:rFonts w:ascii="Arial" w:eastAsia="Times New Roman" w:hAnsi="Arial" w:cs="Arial"/>
+          <w:kern w:val="0"/>
+          <w:sz w:val="24"/>
+          <w:szCs w:val="24"/>
+          <w:lang w:eastAsia="en-GB"/>
+          <w14:ligatures w14:val="none"/>
+        </w:rPr>
+      </w:pPr>
+    </w:p>
+    <w:p>
+      <w:pPr>
+        <w:pStyle w:val="ListParagraph"/>
+        <w:numPr>
+          <w:ilvl w:val="0"/>
+          <w:numId w:val="12"/>
+        </w:numPr>
+        <w:spacing w:after="0" w:line="240" w:lineRule="auto"/>
+        <w:textAlignment w:val="baseline"/>
+        <w:rPr>
+          <w:rFonts w:ascii="Arial" w:eastAsia="Times New Roman" w:hAnsi="Arial" w:cs="Arial"/>
+          <w:kern w:val="0"/>
+          <w:sz w:val="24"/>
+          <w:szCs w:val="24"/>
+          <w:lang w:eastAsia="en-GB"/>
+          <w14:ligatures w14:val="none"/>
+        </w:rPr>
+      </w:pPr>
+      <w:r>
+        <w:rPr>
+          <w:rFonts w:ascii="Arial" w:eastAsia="Times New Roman" w:hAnsi="Arial" w:cs="Arial"/>
+          <w:kern w:val="0"/>
+          <w:sz w:val="24"/>
+          <w:szCs w:val="24"/>
+          <w:lang w:eastAsia="en-GB"/>
+          <w14:ligatures w14:val="none"/>
+        </w:rPr>
+        <w:t>Implement "I’m not a robot" box captcha function so that an automated machine doesn't create fake accounts and would prevent black hats to do a Distributed Denial of Service (DDoS) attack on the website and slowing it down or shutting down.</w:t>
+      </w:r>
+      <w:r>
+        <w:rPr>
+          <w:rFonts w:ascii="Arial" w:eastAsia="Times New Roman" w:hAnsi="Arial" w:cs="Arial"/>
+          <w:vanish/>
+          <w:kern w:val="0"/>
+          <w:sz w:val="24"/>
+          <w:szCs w:val="24"/>
+          <w:lang w:eastAsia="en-GB"/>
+          <w14:ligatures w14:val="none"/>
+        </w:rPr>
+        <w:t>Top of Form</w:t>
+      </w:r>
+    </w:p>
+    <w:p>
+      <w:pPr>
+        <w:pStyle w:val="ListParagraph"/>
+        <w:numPr>
+          <w:ilvl w:val="0"/>
+          <w:numId w:val="12"/>
+        </w:numPr>
+        <w:spacing w:after="0" w:line="240" w:lineRule="auto"/>
+        <w:textAlignment w:val="baseline"/>
+        <w:rPr>
+          <w:rFonts w:ascii="Arial" w:eastAsia="Times New Roman" w:hAnsi="Arial" w:cs="Arial"/>
+          <w:kern w:val="0"/>
+          <w:sz w:val="24"/>
+          <w:szCs w:val="24"/>
+          <w:lang w:eastAsia="en-GB"/>
+          <w14:ligatures w14:val="none"/>
+        </w:rPr>
+      </w:pPr>
+      <w:r>
+        <w:rPr>
+          <w:rFonts w:ascii="Arial" w:hAnsi="Arial" w:cs="Arial"/>
+          <w:sz w:val="24"/>
+          <w:szCs w:val="24"/>
+        </w:rPr>
+        <w:t>Future addon I should put on the website are advertisements.</w:t>
+      </w:r>
+    </w:p>
+    <w:p>
+      <w:pPr>
+        <w:pStyle w:val="ListParagraph"/>
+        <w:rPr>
+          <w:rFonts w:ascii="Arial" w:hAnsi="Arial" w:cs="Arial"/>
+          <w:sz w:val="24"/>
+          <w:szCs w:val="24"/>
+        </w:rPr>
+      </w:pPr>
+    </w:p>
+    <w:p>
+      <w:pPr>
+        <w:pStyle w:val="ListParagraph"/>
+        <w:numPr>
+          <w:ilvl w:val="0"/>
+          <w:numId w:val="12"/>
+        </w:numPr>
+        <w:spacing w:after="0" w:line="240" w:lineRule="auto"/>
+        <w:textAlignment w:val="baseline"/>
+        <w:rPr>
+          <w:rFonts w:ascii="Arial" w:eastAsia="Times New Roman" w:hAnsi="Arial" w:cs="Arial"/>
+          <w:kern w:val="0"/>
+          <w:sz w:val="24"/>
+          <w:szCs w:val="24"/>
+          <w:lang w:eastAsia="en-GB"/>
+          <w14:ligatures w14:val="none"/>
+        </w:rPr>
+      </w:pPr>
+      <w:r>
+        <w:rPr>
+          <w:rFonts w:ascii="Arial" w:eastAsia="Times New Roman" w:hAnsi="Arial" w:cs="Arial"/>
+          <w:kern w:val="0"/>
+          <w:sz w:val="24"/>
+          <w:szCs w:val="24"/>
+          <w:lang w:eastAsia="en-GB"/>
+          <w14:ligatures w14:val="none"/>
+        </w:rPr>
+        <w:t>A</w:t>
+      </w:r>
+      <w:r>
+        <w:rPr>
+          <w:rFonts w:ascii="Arial" w:eastAsia="Times New Roman" w:hAnsi="Arial" w:cs="Arial"/>
+          <w:kern w:val="0"/>
+          <w:sz w:val="24"/>
+          <w:szCs w:val="24"/>
+          <w:lang w:eastAsia="en-GB"/>
+          <w14:ligatures w14:val="none"/>
+        </w:rPr>
+        <w:t>nother future improvement is to implement a sports betting API to be able to display information about sports team, events, live scores, odds of winning, statistics and more</w:t>
+      </w:r>
+      <w:r>
+        <w:rPr>
+          <w:rFonts w:ascii="Arial" w:eastAsia="Times New Roman" w:hAnsi="Arial" w:cs="Arial"/>
+          <w:vanish/>
+          <w:kern w:val="0"/>
+          <w:sz w:val="24"/>
+          <w:szCs w:val="24"/>
+          <w:lang w:eastAsia="en-GB"/>
+          <w14:ligatures w14:val="none"/>
+        </w:rPr>
+        <w:t>Top of Form</w:t>
+      </w:r>
+    </w:p>
+    <w:p>
+      <w:pPr>
+        <w:rPr>
+          <w:rFonts w:ascii="Arial" w:hAnsi="Arial" w:cs="Arial"/>
           <w:sz w:val="28"/>
           <w:szCs w:val="28"/>
         </w:rPr>
@@ -703,29 +874,351 @@
     </w:p>
     <w:p>
       <w:pPr>
-        <w:ind w:left="360"/>
-        <w:rPr>
+        <w:pBdr>
+          <w:bottom w:val="single" w:sz="6" w:space="1" w:color="auto"/>
+        </w:pBdr>
+        <w:spacing w:after="0" w:line="240" w:lineRule="auto"/>
+        <w:jc w:val="center"/>
+        <w:rPr>
+          <w:rFonts w:ascii="Arial" w:eastAsia="Times New Roman" w:hAnsi="Arial" w:cs="Arial"/>
+          <w:vanish/>
+          <w:kern w:val="0"/>
+          <w:sz w:val="16"/>
+          <w:szCs w:val="16"/>
+          <w:lang w:eastAsia="en-GB"/>
+          <w14:ligatures w14:val="none"/>
+        </w:rPr>
+      </w:pPr>
+      <w:r>
+        <w:rPr>
+          <w:rFonts w:ascii="Arial" w:eastAsia="Times New Roman" w:hAnsi="Arial" w:cs="Arial"/>
+          <w:vanish/>
+          <w:kern w:val="0"/>
+          <w:sz w:val="16"/>
+          <w:szCs w:val="16"/>
+          <w:lang w:eastAsia="en-GB"/>
+          <w14:ligatures w14:val="none"/>
+        </w:rPr>
+        <w:t>Top of Form</w:t>
+      </w:r>
+    </w:p>
+    <w:p>
+      <w:pPr>
+        <w:rPr>
+          <w:rFonts w:ascii="Arial" w:hAnsi="Arial" w:cs="Arial"/>
           <w:sz w:val="28"/>
           <w:szCs w:val="28"/>
         </w:rPr>
       </w:pPr>
+    </w:p>
+    <w:p>
+      <w:pPr>
+        <w:ind w:left="1440"/>
+        <w:rPr>
+          <w:rFonts w:ascii="Arial" w:hAnsi="Arial" w:cs="Arial"/>
+          <w:b/>
+          <w:bCs/>
+          <w:sz w:val="28"/>
+          <w:szCs w:val="28"/>
+          <w:u w:val="single"/>
+        </w:rPr>
+      </w:pPr>
+      <w:r>
+        <w:rPr>
+          <w:rFonts w:ascii="Arial" w:hAnsi="Arial" w:cs="Arial"/>
+          <w:b/>
+          <w:bCs/>
+          <w:sz w:val="28"/>
+          <w:szCs w:val="28"/>
+          <w:u w:val="single"/>
+        </w:rPr>
+        <w:t>Discuss on the improvements that can be made</w:t>
+      </w:r>
+    </w:p>
+    <w:p>
+      <w:pPr>
+        <w:pStyle w:val="ListParagraph"/>
+        <w:numPr>
+          <w:ilvl w:val="0"/>
+          <w:numId w:val="8"/>
+        </w:numPr>
+        <w:rPr>
+          <w:rFonts w:ascii="Arial" w:hAnsi="Arial" w:cs="Arial"/>
+          <w:sz w:val="24"/>
+          <w:szCs w:val="24"/>
+        </w:rPr>
+      </w:pPr>
+      <w:r>
+        <w:rPr>
+          <w:rFonts w:ascii="Arial" w:hAnsi="Arial" w:cs="Arial"/>
+          <w:sz w:val="24"/>
+          <w:szCs w:val="24"/>
+        </w:rPr>
+        <w:t>in the game page only, the carousel is displaying the games an improvement to be made is to make the games into 4 columns and the user would be able to scroll through the games instead of clicking on the carousel's next/previous buttons.</w:t>
+      </w:r>
+    </w:p>
+    <w:p>
+      <w:pPr>
+        <w:pStyle w:val="ListParagraph"/>
+        <w:numPr>
+          <w:ilvl w:val="0"/>
+          <w:numId w:val="8"/>
+        </w:numPr>
+        <w:rPr>
+          <w:rFonts w:ascii="Arial" w:hAnsi="Arial" w:cs="Arial"/>
+          <w:sz w:val="24"/>
+          <w:szCs w:val="24"/>
+        </w:rPr>
+      </w:pPr>
+      <w:r>
+        <w:rPr>
+          <w:rFonts w:ascii="Arial" w:hAnsi="Arial" w:cs="Arial"/>
+          <w:sz w:val="24"/>
+          <w:szCs w:val="24"/>
+        </w:rPr>
+        <w:t>In the about us page, we must put more information about the website founders and our sponsors.</w:t>
+      </w:r>
+    </w:p>
+    <w:p>
+      <w:pPr>
+        <w:pStyle w:val="ListParagraph"/>
+        <w:rPr>
+          <w:rFonts w:ascii="Arial" w:hAnsi="Arial" w:cs="Arial"/>
+          <w:sz w:val="24"/>
+          <w:szCs w:val="24"/>
+        </w:rPr>
+      </w:pPr>
+    </w:p>
+    <w:p>
+      <w:pPr>
+        <w:pStyle w:val="ListParagraph"/>
+        <w:numPr>
+          <w:ilvl w:val="0"/>
+          <w:numId w:val="8"/>
+        </w:numPr>
+        <w:rPr>
+          <w:rFonts w:ascii="Arial" w:hAnsi="Arial" w:cs="Arial"/>
+          <w:sz w:val="24"/>
+          <w:szCs w:val="24"/>
+        </w:rPr>
+      </w:pPr>
+      <w:r>
+        <w:rPr>
+          <w:rFonts w:ascii="Arial" w:hAnsi="Arial" w:cs="Arial"/>
+          <w:sz w:val="24"/>
+          <w:szCs w:val="24"/>
+        </w:rPr>
+        <w:t xml:space="preserve">Second improvement I can have been </w:t>
+      </w:r>
+      <w:r>
+        <w:rPr>
+          <w:rFonts w:ascii="Arial" w:eastAsia="Times New Roman" w:hAnsi="Arial" w:cs="Arial"/>
+          <w:kern w:val="0"/>
+          <w:sz w:val="24"/>
+          <w:szCs w:val="24"/>
+          <w:lang w:eastAsia="en-GB"/>
+          <w14:ligatures w14:val="none"/>
+        </w:rPr>
+        <w:t>upgrading the JavaScript into a popular JavaScript library such as react so that the website is smoother and more responsive and cleaner UI.</w:t>
+      </w:r>
+    </w:p>
+    <w:p>
+      <w:pPr>
+        <w:pStyle w:val="ListParagraph"/>
+        <w:rPr>
+          <w:rFonts w:ascii="Arial" w:hAnsi="Arial" w:cs="Arial"/>
+          <w:sz w:val="24"/>
+          <w:szCs w:val="24"/>
+        </w:rPr>
+      </w:pPr>
+    </w:p>
+    <w:p>
+      <w:pPr>
+        <w:pStyle w:val="ListParagraph"/>
+        <w:rPr>
+          <w:rFonts w:ascii="Arial" w:hAnsi="Arial" w:cs="Arial"/>
+          <w:sz w:val="24"/>
+          <w:szCs w:val="24"/>
+        </w:rPr>
+      </w:pPr>
+    </w:p>
+    <w:p>
+      <w:pPr>
+        <w:pStyle w:val="ListParagraph"/>
+        <w:rPr>
+          <w:rFonts w:ascii="Arial" w:hAnsi="Arial" w:cs="Arial"/>
+          <w:sz w:val="24"/>
+          <w:szCs w:val="24"/>
+        </w:rPr>
+      </w:pPr>
+    </w:p>
+    <w:p>
+      <w:pPr>
+        <w:pStyle w:val="ListParagraph"/>
+        <w:rPr>
+          <w:rFonts w:ascii="Arial" w:hAnsi="Arial" w:cs="Arial"/>
+          <w:sz w:val="24"/>
+          <w:szCs w:val="24"/>
+        </w:rPr>
+      </w:pPr>
+    </w:p>
+    <w:p>
+      <w:pPr>
+        <w:pStyle w:val="ListParagraph"/>
+        <w:rPr>
+          <w:rFonts w:ascii="Arial" w:hAnsi="Arial" w:cs="Arial"/>
+          <w:sz w:val="24"/>
+          <w:szCs w:val="24"/>
+        </w:rPr>
+      </w:pPr>
+    </w:p>
+    <w:p>
+      <w:pPr>
+        <w:pStyle w:val="ListParagraph"/>
+        <w:rPr>
+          <w:rFonts w:ascii="Arial" w:hAnsi="Arial" w:cs="Arial"/>
+          <w:sz w:val="24"/>
+          <w:szCs w:val="24"/>
+        </w:rPr>
+      </w:pPr>
+    </w:p>
+    <w:p>
+      <w:pPr>
+        <w:pStyle w:val="ListParagraph"/>
+        <w:rPr>
+          <w:rFonts w:ascii="Arial" w:hAnsi="Arial" w:cs="Arial"/>
+          <w:sz w:val="24"/>
+          <w:szCs w:val="24"/>
+        </w:rPr>
+      </w:pPr>
+    </w:p>
+    <w:p>
+      <w:pPr>
+        <w:pStyle w:val="ListParagraph"/>
+        <w:rPr>
+          <w:rFonts w:ascii="Arial" w:hAnsi="Arial" w:cs="Arial"/>
+          <w:sz w:val="24"/>
+          <w:szCs w:val="24"/>
+        </w:rPr>
+      </w:pPr>
+    </w:p>
+    <w:p>
+      <w:pPr>
+        <w:pStyle w:val="ListParagraph"/>
+        <w:rPr>
+          <w:rFonts w:ascii="Arial" w:hAnsi="Arial" w:cs="Arial"/>
+          <w:sz w:val="24"/>
+          <w:szCs w:val="24"/>
+        </w:rPr>
+      </w:pPr>
+    </w:p>
+    <w:p>
+      <w:pPr>
+        <w:pStyle w:val="ListParagraph"/>
+        <w:rPr>
+          <w:rFonts w:ascii="Arial" w:hAnsi="Arial" w:cs="Arial"/>
+          <w:sz w:val="24"/>
+          <w:szCs w:val="24"/>
+        </w:rPr>
+      </w:pPr>
+    </w:p>
+    <w:p>
+      <w:pPr>
+        <w:pStyle w:val="ListParagraph"/>
+        <w:rPr>
+          <w:rFonts w:ascii="Arial" w:hAnsi="Arial" w:cs="Arial"/>
+          <w:b/>
+          <w:bCs/>
+          <w:sz w:val="24"/>
+          <w:szCs w:val="24"/>
+          <w:u w:val="single"/>
+        </w:rPr>
+      </w:pPr>
+      <w:r>
+        <w:rPr>
+          <w:rFonts w:ascii="Arial" w:hAnsi="Arial" w:cs="Arial"/>
+          <w:b/>
+          <w:bCs/>
+          <w:sz w:val="24"/>
+          <w:szCs w:val="24"/>
+          <w:u w:val="single"/>
+        </w:rPr>
+        <w:lastRenderedPageBreak/>
+        <w:t>Two</w:t>
+      </w:r>
+      <w:r>
+        <w:rPr>
+          <w:rFonts w:ascii="Arial" w:hAnsi="Arial" w:cs="Arial"/>
+          <w:b/>
+          <w:bCs/>
+          <w:sz w:val="24"/>
+          <w:szCs w:val="24"/>
+          <w:u w:val="single"/>
+        </w:rPr>
+        <w:t xml:space="preserve"> correct test cases performed and documented down </w:t>
+      </w:r>
+      <w:r>
+        <w:rPr>
+          <w:rFonts w:ascii="Arial" w:hAnsi="Arial" w:cs="Arial"/>
+          <w:b/>
+          <w:bCs/>
+          <w:sz w:val="24"/>
+          <w:szCs w:val="24"/>
+          <w:u w:val="single"/>
+        </w:rPr>
+        <w:t>below</w:t>
+      </w:r>
+      <w:r>
+        <w:rPr>
+          <w:rFonts w:ascii="Arial" w:hAnsi="Arial" w:cs="Arial"/>
+          <w:b/>
+          <w:bCs/>
+          <w:sz w:val="24"/>
+          <w:szCs w:val="24"/>
+          <w:u w:val="single"/>
+        </w:rPr>
+        <w:t>.</w:t>
+      </w:r>
+    </w:p>
+    <w:p>
+      <w:pPr>
+        <w:rPr>
+          <w:sz w:val="19"/>
+          <w:szCs w:val="19"/>
+          <w:shd w:val="clear" w:color="auto" w:fill="FAF9F8"/>
+        </w:rPr>
+      </w:pPr>
+    </w:p>
+    <w:p>
+      <w:pPr>
+        <w:pStyle w:val="ListParagraph"/>
+        <w:numPr>
+          <w:ilvl w:val="0"/>
+          <w:numId w:val="14"/>
+        </w:numPr>
+        <w:rPr>
+          <w:rFonts w:ascii="Arial" w:hAnsi="Arial" w:cs="Arial"/>
+          <w:sz w:val="24"/>
+          <w:szCs w:val="24"/>
+        </w:rPr>
+      </w:pPr>
       <w:r>
         <w:rPr>
           <w:noProof/>
         </w:rPr>
         <w:drawing>
-          <wp:anchor distT="0" distB="0" distL="114300" distR="114300" simplePos="0" relativeHeight="251661312" behindDoc="0" locked="0" layoutInCell="1" allowOverlap="1" wp14:anchorId="1DEB730B" wp14:editId="2A782B5C">
+          <wp:anchor distT="0" distB="0" distL="114300" distR="114300" simplePos="0" relativeHeight="251665408" behindDoc="0" locked="0" layoutInCell="1" allowOverlap="1" wp14:anchorId="60CB09BB" wp14:editId="16F6B5E5">
             <wp:simplePos x="0" y="0"/>
-            <wp:positionH relativeFrom="column">
-              <wp:posOffset>230002</wp:posOffset>
+            <wp:positionH relativeFrom="margin">
+              <wp:posOffset>-40640</wp:posOffset>
             </wp:positionH>
             <wp:positionV relativeFrom="paragraph">
-              <wp:posOffset>-2193</wp:posOffset>
+              <wp:posOffset>572770</wp:posOffset>
             </wp:positionV>
-            <wp:extent cx="5731510" cy="774700"/>
-            <wp:effectExtent l="0" t="0" r="2540" b="6350"/>
+            <wp:extent cx="5731510" cy="1056005"/>
+            <wp:effectExtent l="0" t="0" r="2540" b="0"/>
             <wp:wrapSquare wrapText="bothSides"/>
-            <wp:docPr id="4" name="Picture 4" descr="Graphical user interface, application&#10;&#10;Description automatically generated"/>
+            <wp:docPr id="9" name="Picture 9" descr="Graphical user interface, text, application&#10;&#10;Description automatically generated"/>
             <wp:cNvGraphicFramePr>
               <a:graphicFrameLocks xmlns:a="http://schemas.openxmlformats.org/drawingml/2006/main" noChangeAspect="1"/>
             </wp:cNvGraphicFramePr>
@@ -733,11 +1226,11 @@
               <a:graphicData uri="http://schemas.openxmlformats.org/drawingml/2006/picture">
                 <pic:pic xmlns:pic="http://schemas.openxmlformats.org/drawingml/2006/picture">
                   <pic:nvPicPr>
-                    <pic:cNvPr id="4" name="Picture 4" descr="Graphical user interface, application&#10;&#10;Description automatically generated"/>
+                    <pic:cNvPr id="9" name="Picture 9" descr="Graphical user interface, text, application&#10;&#10;Description automatically generated"/>
                     <pic:cNvPicPr/>
                   </pic:nvPicPr>
                   <pic:blipFill>
-                    <a:blip r:embed="rId8">
+                    <a:blip r:embed="rId8" cstate="print">
                       <a:extLst>
                         <a:ext uri="{28A0092B-C50C-407E-A947-70E740481C1C}">
                           <a14:useLocalDpi xmlns:a14="http://schemas.microsoft.com/office/drawing/2010/main" val="0"/>
@@ -751,7 +1244,7 @@
                   <pic:spPr>
                     <a:xfrm>
                       <a:off x="0" y="0"/>
-                      <a:ext cx="5731510" cy="774700"/>
+                      <a:ext cx="5731510" cy="1056005"/>
                     </a:xfrm>
                     <a:prstGeom prst="rect">
                       <a:avLst/>
@@ -763,510 +1256,221 @@
           </wp:anchor>
         </w:drawing>
       </w:r>
-    </w:p>
+      <w:r>
+        <w:rPr>
+          <w:rFonts w:ascii="Arial" w:hAnsi="Arial" w:cs="Arial"/>
+          <w:sz w:val="24"/>
+          <w:szCs w:val="24"/>
+        </w:rPr>
+        <w:t>The problem is from index.html because I had 2 &lt;title&gt; tags in the header.</w:t>
+      </w:r>
+    </w:p>
+    <w:p>
+      <w:pPr>
+        <w:pStyle w:val="ListParagraph"/>
+        <w:rPr>
+          <w:rFonts w:ascii="Arial" w:hAnsi="Arial" w:cs="Arial"/>
+          <w:sz w:val="24"/>
+          <w:szCs w:val="24"/>
+        </w:rPr>
+      </w:pPr>
+      <w:r>
+        <w:rPr>
+          <w:noProof/>
+        </w:rPr>
+        <w:drawing>
+          <wp:anchor distT="0" distB="0" distL="114300" distR="114300" simplePos="0" relativeHeight="251666432" behindDoc="0" locked="0" layoutInCell="1" allowOverlap="1" wp14:anchorId="4F70628B" wp14:editId="3ADCB964">
+            <wp:simplePos x="0" y="0"/>
+            <wp:positionH relativeFrom="column">
+              <wp:posOffset>330200</wp:posOffset>
+            </wp:positionH>
+            <wp:positionV relativeFrom="paragraph">
+              <wp:posOffset>1469390</wp:posOffset>
+            </wp:positionV>
+            <wp:extent cx="2762250" cy="1466215"/>
+            <wp:effectExtent l="0" t="0" r="0" b="635"/>
+            <wp:wrapSquare wrapText="bothSides"/>
+            <wp:docPr id="10" name="Picture 10" descr="Text&#10;&#10;Description automatically generated"/>
+            <wp:cNvGraphicFramePr>
+              <a:graphicFrameLocks xmlns:a="http://schemas.openxmlformats.org/drawingml/2006/main" noChangeAspect="1"/>
+            </wp:cNvGraphicFramePr>
+            <a:graphic xmlns:a="http://schemas.openxmlformats.org/drawingml/2006/main">
+              <a:graphicData uri="http://schemas.openxmlformats.org/drawingml/2006/picture">
+                <pic:pic xmlns:pic="http://schemas.openxmlformats.org/drawingml/2006/picture">
+                  <pic:nvPicPr>
+                    <pic:cNvPr id="10" name="Picture 10" descr="Text&#10;&#10;Description automatically generated"/>
+                    <pic:cNvPicPr/>
+                  </pic:nvPicPr>
+                  <pic:blipFill>
+                    <a:blip r:embed="rId9">
+                      <a:extLst>
+                        <a:ext uri="{28A0092B-C50C-407E-A947-70E740481C1C}">
+                          <a14:useLocalDpi xmlns:a14="http://schemas.microsoft.com/office/drawing/2010/main" val="0"/>
+                        </a:ext>
+                      </a:extLst>
+                    </a:blip>
+                    <a:stretch>
+                      <a:fillRect/>
+                    </a:stretch>
+                  </pic:blipFill>
+                  <pic:spPr>
+                    <a:xfrm>
+                      <a:off x="0" y="0"/>
+                      <a:ext cx="2762250" cy="1466215"/>
+                    </a:xfrm>
+                    <a:prstGeom prst="rect">
+                      <a:avLst/>
+                    </a:prstGeom>
+                  </pic:spPr>
+                </pic:pic>
+              </a:graphicData>
+            </a:graphic>
+            <wp14:sizeRelH relativeFrom="margin">
+              <wp14:pctWidth>0</wp14:pctWidth>
+            </wp14:sizeRelH>
+            <wp14:sizeRelV relativeFrom="margin">
+              <wp14:pctHeight>0</wp14:pctHeight>
+            </wp14:sizeRelV>
+          </wp:anchor>
+        </w:drawing>
+      </w:r>
+    </w:p>
+    <w:p/>
+    <w:p/>
+    <w:p/>
+    <w:p/>
+    <w:p/>
+    <w:p/>
+    <w:p/>
     <w:p>
       <w:pPr>
         <w:pStyle w:val="ListParagraph"/>
         <w:numPr>
           <w:ilvl w:val="0"/>
-          <w:numId w:val="2"/>
+          <w:numId w:val="14"/>
         </w:numPr>
-        <w:rPr>
-          <w:sz w:val="24"/>
-          <w:szCs w:val="24"/>
-        </w:rPr>
-      </w:pPr>
-      <w:r>
-        <w:rPr>
-          <w:sz w:val="24"/>
-          <w:szCs w:val="24"/>
-        </w:rPr>
-        <w:t xml:space="preserve">In the contact us the social media icons </w:t>
-      </w:r>
-      <w:r>
-        <w:rPr>
-          <w:sz w:val="24"/>
-          <w:szCs w:val="24"/>
-        </w:rPr>
-        <w:t>doesn’t</w:t>
-      </w:r>
-      <w:r>
-        <w:rPr>
-          <w:sz w:val="24"/>
-          <w:szCs w:val="24"/>
-        </w:rPr>
-        <w:t xml:space="preserve"> redirect </w:t>
-      </w:r>
-      <w:r>
-        <w:rPr>
-          <w:sz w:val="24"/>
-          <w:szCs w:val="24"/>
-        </w:rPr>
-        <w:t>to</w:t>
-      </w:r>
-      <w:r>
-        <w:rPr>
-          <w:sz w:val="24"/>
-          <w:szCs w:val="24"/>
-        </w:rPr>
-        <w:t xml:space="preserve"> the </w:t>
-      </w:r>
-      <w:r>
-        <w:rPr>
-          <w:sz w:val="24"/>
-          <w:szCs w:val="24"/>
-        </w:rPr>
-        <w:t>original</w:t>
-      </w:r>
-      <w:r>
-        <w:rPr>
-          <w:sz w:val="24"/>
-          <w:szCs w:val="24"/>
-        </w:rPr>
-        <w:t xml:space="preserve"> social media as there is no accounts made for the casino website</w:t>
-      </w:r>
-      <w:r>
-        <w:rPr>
-          <w:sz w:val="24"/>
-          <w:szCs w:val="24"/>
-        </w:rPr>
-        <w:t>.</w:t>
-      </w:r>
-    </w:p>
-    <w:p>
-      <w:pPr>
-        <w:ind w:left="2880" w:firstLine="720"/>
-        <w:rPr>
-          <w:sz w:val="28"/>
-          <w:szCs w:val="28"/>
-        </w:rPr>
-      </w:pPr>
-    </w:p>
-    <w:p>
-      <w:pPr>
-        <w:ind w:left="2880" w:firstLine="720"/>
-        <w:rPr>
-          <w:sz w:val="28"/>
-          <w:szCs w:val="28"/>
-        </w:rPr>
-      </w:pPr>
-    </w:p>
-    <w:p>
-      <w:pPr>
-        <w:ind w:left="2880" w:firstLine="720"/>
-        <w:rPr>
-          <w:sz w:val="28"/>
-          <w:szCs w:val="28"/>
-        </w:rPr>
-      </w:pPr>
-    </w:p>
-    <w:p>
-      <w:pPr>
-        <w:ind w:left="2880" w:firstLine="720"/>
-        <w:rPr>
-          <w:sz w:val="28"/>
-          <w:szCs w:val="28"/>
-        </w:rPr>
-      </w:pPr>
-    </w:p>
-    <w:p>
-      <w:pPr>
-        <w:ind w:left="2880" w:firstLine="720"/>
-        <w:rPr>
-          <w:sz w:val="28"/>
-          <w:szCs w:val="28"/>
-        </w:rPr>
-      </w:pPr>
-    </w:p>
-    <w:p>
-      <w:pPr>
-        <w:ind w:left="2880" w:firstLine="720"/>
+      </w:pPr>
+      <w:r>
+        <w:t>There is a duplication error because I have a lot of the same “id” for the footer icons.</w:t>
+      </w:r>
+    </w:p>
+    <w:p>
+      <w:r>
         <w:rPr>
           <w:noProof/>
         </w:rPr>
-      </w:pPr>
-    </w:p>
-    <w:p>
-      <w:pPr>
-        <w:ind w:left="2880" w:firstLine="720"/>
+        <w:drawing>
+          <wp:anchor distT="0" distB="0" distL="114300" distR="114300" simplePos="0" relativeHeight="251667456" behindDoc="0" locked="0" layoutInCell="1" allowOverlap="1" wp14:anchorId="2BD8C12C" wp14:editId="795CC2AE">
+            <wp:simplePos x="0" y="0"/>
+            <wp:positionH relativeFrom="margin">
+              <wp:posOffset>717550</wp:posOffset>
+            </wp:positionH>
+            <wp:positionV relativeFrom="paragraph">
+              <wp:posOffset>68580</wp:posOffset>
+            </wp:positionV>
+            <wp:extent cx="3549650" cy="2122805"/>
+            <wp:effectExtent l="0" t="0" r="0" b="0"/>
+            <wp:wrapSquare wrapText="bothSides"/>
+            <wp:docPr id="11" name="Picture 11" descr="Application&#10;&#10;Description automatically generated with low confidence"/>
+            <wp:cNvGraphicFramePr>
+              <a:graphicFrameLocks xmlns:a="http://schemas.openxmlformats.org/drawingml/2006/main" noChangeAspect="1"/>
+            </wp:cNvGraphicFramePr>
+            <a:graphic xmlns:a="http://schemas.openxmlformats.org/drawingml/2006/main">
+              <a:graphicData uri="http://schemas.openxmlformats.org/drawingml/2006/picture">
+                <pic:pic xmlns:pic="http://schemas.openxmlformats.org/drawingml/2006/picture">
+                  <pic:nvPicPr>
+                    <pic:cNvPr id="11" name="Picture 11" descr="Application&#10;&#10;Description automatically generated with low confidence"/>
+                    <pic:cNvPicPr/>
+                  </pic:nvPicPr>
+                  <pic:blipFill>
+                    <a:blip r:embed="rId10" cstate="print">
+                      <a:extLst>
+                        <a:ext uri="{28A0092B-C50C-407E-A947-70E740481C1C}">
+                          <a14:useLocalDpi xmlns:a14="http://schemas.microsoft.com/office/drawing/2010/main" val="0"/>
+                        </a:ext>
+                      </a:extLst>
+                    </a:blip>
+                    <a:stretch>
+                      <a:fillRect/>
+                    </a:stretch>
+                  </pic:blipFill>
+                  <pic:spPr>
+                    <a:xfrm>
+                      <a:off x="0" y="0"/>
+                      <a:ext cx="3549650" cy="2122805"/>
+                    </a:xfrm>
+                    <a:prstGeom prst="rect">
+                      <a:avLst/>
+                    </a:prstGeom>
+                  </pic:spPr>
+                </pic:pic>
+              </a:graphicData>
+            </a:graphic>
+            <wp14:sizeRelH relativeFrom="margin">
+              <wp14:pctWidth>0</wp14:pctWidth>
+            </wp14:sizeRelH>
+            <wp14:sizeRelV relativeFrom="margin">
+              <wp14:pctHeight>0</wp14:pctHeight>
+            </wp14:sizeRelV>
+          </wp:anchor>
+        </w:drawing>
+      </w:r>
+    </w:p>
+    <w:p/>
+    <w:p>
+      <w:r>
         <w:rPr>
           <w:noProof/>
         </w:rPr>
-      </w:pPr>
-    </w:p>
-    <w:p>
-      <w:pPr>
-        <w:ind w:left="2880" w:firstLine="720"/>
-        <w:rPr>
-          <w:b/>
-          <w:bCs/>
-          <w:sz w:val="24"/>
-          <w:szCs w:val="24"/>
-          <w:u w:val="single"/>
-          <w:shd w:val="clear" w:color="auto" w:fill="FAF9F8"/>
-        </w:rPr>
-      </w:pPr>
-      <w:r>
-        <w:rPr>
-          <w:b/>
-          <w:bCs/>
-          <w:sz w:val="24"/>
-          <w:szCs w:val="24"/>
-          <w:u w:val="single"/>
-          <w:shd w:val="clear" w:color="auto" w:fill="FAF9F8"/>
-        </w:rPr>
-        <w:lastRenderedPageBreak/>
-        <w:t>Future work</w:t>
-      </w:r>
-    </w:p>
-    <w:p>
-      <w:pPr>
-        <w:pStyle w:val="ListParagraph"/>
-        <w:numPr>
-          <w:ilvl w:val="0"/>
-          <w:numId w:val="11"/>
-        </w:numPr>
-        <w:spacing w:after="0" w:line="240" w:lineRule="auto"/>
-        <w:textAlignment w:val="baseline"/>
-        <w:rPr>
-          <w:rFonts w:ascii="inherit" w:eastAsia="Times New Roman" w:hAnsi="inherit" w:cs="Times New Roman"/>
-          <w:kern w:val="0"/>
-          <w:sz w:val="24"/>
-          <w:szCs w:val="24"/>
-          <w:lang w:eastAsia="en-GB"/>
-          <w14:ligatures w14:val="none"/>
-        </w:rPr>
-      </w:pPr>
-      <w:r>
-        <w:rPr>
-          <w:rFonts w:ascii="inherit" w:eastAsia="Times New Roman" w:hAnsi="inherit" w:cs="Times New Roman"/>
-          <w:kern w:val="0"/>
-          <w:sz w:val="24"/>
-          <w:szCs w:val="24"/>
-          <w:lang w:eastAsia="en-GB"/>
-          <w14:ligatures w14:val="none"/>
-        </w:rPr>
-        <w:t>Implement "</w:t>
-      </w:r>
-      <w:r>
-        <w:rPr>
-          <w:rFonts w:ascii="inherit" w:eastAsia="Times New Roman" w:hAnsi="inherit" w:cs="Times New Roman"/>
-          <w:kern w:val="0"/>
-          <w:sz w:val="24"/>
-          <w:szCs w:val="24"/>
-          <w:lang w:eastAsia="en-GB"/>
-          <w14:ligatures w14:val="none"/>
-        </w:rPr>
-        <w:t>I’m</w:t>
-      </w:r>
-      <w:r>
-        <w:rPr>
-          <w:rFonts w:ascii="inherit" w:eastAsia="Times New Roman" w:hAnsi="inherit" w:cs="Times New Roman"/>
-          <w:kern w:val="0"/>
-          <w:sz w:val="24"/>
-          <w:szCs w:val="24"/>
-          <w:lang w:eastAsia="en-GB"/>
-          <w14:ligatures w14:val="none"/>
-        </w:rPr>
-        <w:t xml:space="preserve"> not a robot" box captcha function so that an automated machine doesn't create fake accounts and would prevent black hats to do a Distributed Denial of Service (DDoS) attack on the website and slowing it down or shutting down.</w:t>
-      </w:r>
-      <w:r>
-        <w:rPr>
-          <w:rFonts w:ascii="Arial" w:eastAsia="Times New Roman" w:hAnsi="Arial" w:cs="Arial"/>
-          <w:vanish/>
-          <w:kern w:val="0"/>
-          <w:sz w:val="16"/>
-          <w:szCs w:val="16"/>
-          <w:lang w:eastAsia="en-GB"/>
-          <w14:ligatures w14:val="none"/>
-        </w:rPr>
-        <w:t>Top of Form</w:t>
-      </w:r>
-    </w:p>
-    <w:p>
-      <w:pPr>
-        <w:pStyle w:val="ListParagraph"/>
-        <w:spacing w:after="0" w:line="240" w:lineRule="auto"/>
-        <w:ind w:left="1440"/>
-        <w:textAlignment w:val="baseline"/>
-        <w:rPr>
-          <w:rFonts w:ascii="inherit" w:eastAsia="Times New Roman" w:hAnsi="inherit" w:cs="Times New Roman"/>
-          <w:kern w:val="0"/>
-          <w:sz w:val="24"/>
-          <w:szCs w:val="24"/>
-          <w:lang w:eastAsia="en-GB"/>
-          <w14:ligatures w14:val="none"/>
-        </w:rPr>
-      </w:pPr>
-    </w:p>
-    <w:p>
-      <w:pPr>
-        <w:pStyle w:val="ListParagraph"/>
-        <w:numPr>
-          <w:ilvl w:val="0"/>
-          <w:numId w:val="11"/>
-        </w:numPr>
-        <w:spacing w:after="0" w:line="240" w:lineRule="auto"/>
-        <w:textAlignment w:val="baseline"/>
-        <w:rPr>
-          <w:rFonts w:ascii="inherit" w:eastAsia="Times New Roman" w:hAnsi="inherit" w:cs="Times New Roman"/>
-          <w:kern w:val="0"/>
-          <w:sz w:val="24"/>
-          <w:szCs w:val="24"/>
-          <w:lang w:eastAsia="en-GB"/>
-          <w14:ligatures w14:val="none"/>
-        </w:rPr>
-      </w:pPr>
-      <w:r>
-        <w:rPr>
-          <w:sz w:val="24"/>
-          <w:szCs w:val="24"/>
-        </w:rPr>
-        <w:t>Future addon I should put on the website are advertisements.</w:t>
-      </w:r>
-    </w:p>
-    <w:p>
-      <w:pPr>
-        <w:pStyle w:val="ListParagraph"/>
-        <w:rPr>
-          <w:sz w:val="28"/>
-          <w:szCs w:val="28"/>
-        </w:rPr>
-      </w:pPr>
-    </w:p>
-    <w:p>
-      <w:pPr>
-        <w:pStyle w:val="ListParagraph"/>
-        <w:numPr>
-          <w:ilvl w:val="0"/>
-          <w:numId w:val="11"/>
-        </w:numPr>
-        <w:spacing w:after="0" w:line="240" w:lineRule="auto"/>
-        <w:textAlignment w:val="baseline"/>
-        <w:rPr>
-          <w:rFonts w:ascii="inherit" w:eastAsia="Times New Roman" w:hAnsi="inherit" w:cs="Times New Roman"/>
-          <w:kern w:val="0"/>
-          <w:sz w:val="24"/>
-          <w:szCs w:val="24"/>
-          <w:lang w:eastAsia="en-GB"/>
-          <w14:ligatures w14:val="none"/>
-        </w:rPr>
-      </w:pPr>
-      <w:r>
-        <w:rPr>
-          <w:rFonts w:ascii="inherit" w:eastAsia="Times New Roman" w:hAnsi="inherit" w:cs="Times New Roman"/>
-          <w:kern w:val="0"/>
-          <w:sz w:val="24"/>
-          <w:szCs w:val="24"/>
-          <w:lang w:eastAsia="en-GB"/>
-          <w14:ligatures w14:val="none"/>
-        </w:rPr>
-        <w:t>another future improvement is to implement a sports betting API to be able to display information about sports team, events, live scores, odds of winning, statistics and mor</w:t>
-      </w:r>
-      <w:r>
-        <w:rPr>
-          <w:rFonts w:ascii="inherit" w:eastAsia="Times New Roman" w:hAnsi="inherit" w:cs="Times New Roman"/>
-          <w:kern w:val="0"/>
-          <w:sz w:val="24"/>
-          <w:szCs w:val="24"/>
-          <w:lang w:eastAsia="en-GB"/>
-          <w14:ligatures w14:val="none"/>
-        </w:rPr>
-        <w:t>e</w:t>
-      </w:r>
-      <w:r>
-        <w:rPr>
-          <w:rFonts w:ascii="Arial" w:eastAsia="Times New Roman" w:hAnsi="Arial" w:cs="Arial"/>
-          <w:vanish/>
-          <w:kern w:val="0"/>
-          <w:sz w:val="24"/>
-          <w:szCs w:val="24"/>
-          <w:lang w:eastAsia="en-GB"/>
-          <w14:ligatures w14:val="none"/>
-        </w:rPr>
-        <w:t>Top of Form</w:t>
-      </w:r>
-    </w:p>
-    <w:p>
-      <w:pPr>
-        <w:rPr>
-          <w:sz w:val="28"/>
-          <w:szCs w:val="28"/>
-        </w:rPr>
-      </w:pPr>
-    </w:p>
-    <w:p>
-      <w:pPr>
-        <w:pBdr>
-          <w:bottom w:val="single" w:sz="6" w:space="1" w:color="auto"/>
-        </w:pBdr>
-        <w:spacing w:after="0" w:line="240" w:lineRule="auto"/>
-        <w:jc w:val="center"/>
-        <w:rPr>
-          <w:rFonts w:ascii="Arial" w:eastAsia="Times New Roman" w:hAnsi="Arial" w:cs="Arial"/>
-          <w:vanish/>
-          <w:kern w:val="0"/>
-          <w:sz w:val="16"/>
-          <w:szCs w:val="16"/>
-          <w:lang w:eastAsia="en-GB"/>
-          <w14:ligatures w14:val="none"/>
-        </w:rPr>
-      </w:pPr>
-      <w:r>
-        <w:rPr>
-          <w:rFonts w:ascii="Arial" w:eastAsia="Times New Roman" w:hAnsi="Arial" w:cs="Arial"/>
-          <w:vanish/>
-          <w:kern w:val="0"/>
-          <w:sz w:val="16"/>
-          <w:szCs w:val="16"/>
-          <w:lang w:eastAsia="en-GB"/>
-          <w14:ligatures w14:val="none"/>
-        </w:rPr>
-        <w:t>Top of Form</w:t>
-      </w:r>
-    </w:p>
-    <w:p>
-      <w:pPr>
-        <w:rPr>
-          <w:sz w:val="28"/>
-          <w:szCs w:val="28"/>
-        </w:rPr>
-      </w:pPr>
-    </w:p>
-    <w:p>
-      <w:pPr>
-        <w:ind w:left="1440" w:firstLine="720"/>
-        <w:rPr>
-          <w:b/>
-          <w:bCs/>
-          <w:sz w:val="24"/>
-          <w:szCs w:val="24"/>
-          <w:u w:val="single"/>
-        </w:rPr>
-      </w:pPr>
-      <w:r>
-        <w:rPr>
-          <w:b/>
-          <w:bCs/>
-          <w:sz w:val="24"/>
-          <w:szCs w:val="24"/>
-          <w:u w:val="single"/>
-          <w:shd w:val="clear" w:color="auto" w:fill="FAF9F8"/>
-        </w:rPr>
-        <w:t>Discuss on the improvements that can be made</w:t>
-      </w:r>
-    </w:p>
-    <w:p>
-      <w:pPr>
-        <w:rPr>
-          <w:sz w:val="28"/>
-          <w:szCs w:val="28"/>
-        </w:rPr>
-      </w:pPr>
-    </w:p>
-    <w:p>
-      <w:pPr>
-        <w:pStyle w:val="ListParagraph"/>
-        <w:numPr>
-          <w:ilvl w:val="0"/>
-          <w:numId w:val="8"/>
-        </w:numPr>
-        <w:rPr>
-          <w:sz w:val="28"/>
-          <w:szCs w:val="28"/>
-        </w:rPr>
-      </w:pPr>
-      <w:r>
-        <w:rPr>
-          <w:rFonts w:ascii="Noto Sans" w:hAnsi="Noto Sans" w:cs="Noto Sans"/>
-          <w:sz w:val="24"/>
-          <w:szCs w:val="24"/>
-        </w:rPr>
-        <w:t xml:space="preserve">in the game page </w:t>
-      </w:r>
-      <w:r>
-        <w:rPr>
-          <w:rFonts w:ascii="Noto Sans" w:hAnsi="Noto Sans" w:cs="Noto Sans"/>
-          <w:sz w:val="24"/>
-          <w:szCs w:val="24"/>
-        </w:rPr>
-        <w:t>only,</w:t>
-      </w:r>
-      <w:r>
-        <w:rPr>
-          <w:rFonts w:ascii="Noto Sans" w:hAnsi="Noto Sans" w:cs="Noto Sans"/>
-          <w:sz w:val="24"/>
-          <w:szCs w:val="24"/>
-        </w:rPr>
-        <w:t xml:space="preserve"> the carousel is displaying the games an improvement to be made is to make the games into 4 columns and the user would be able to scroll through the games instead of clicking on the carousel's next/previous buttons.</w:t>
-      </w:r>
-    </w:p>
-    <w:p>
-      <w:pPr>
-        <w:rPr>
-          <w:sz w:val="28"/>
-          <w:szCs w:val="28"/>
-        </w:rPr>
-      </w:pPr>
-    </w:p>
-    <w:p>
-      <w:pPr>
-        <w:pStyle w:val="ListParagraph"/>
-        <w:numPr>
-          <w:ilvl w:val="0"/>
-          <w:numId w:val="8"/>
-        </w:numPr>
-        <w:rPr>
-          <w:sz w:val="24"/>
-          <w:szCs w:val="24"/>
-        </w:rPr>
-      </w:pPr>
-      <w:r>
-        <w:rPr>
-          <w:sz w:val="24"/>
-          <w:szCs w:val="24"/>
-        </w:rPr>
-        <w:t>In the about us page, we must put more information about the website founders and our sponsors.</w:t>
-      </w:r>
-    </w:p>
-    <w:p>
-      <w:pPr>
-        <w:pStyle w:val="ListParagraph"/>
-        <w:rPr>
-          <w:sz w:val="28"/>
-          <w:szCs w:val="28"/>
-        </w:rPr>
-      </w:pPr>
-    </w:p>
-    <w:p>
-      <w:pPr>
-        <w:pStyle w:val="ListParagraph"/>
-        <w:numPr>
-          <w:ilvl w:val="0"/>
-          <w:numId w:val="8"/>
-        </w:numPr>
-        <w:rPr>
-          <w:sz w:val="24"/>
-          <w:szCs w:val="24"/>
-        </w:rPr>
-      </w:pPr>
-      <w:r>
-        <w:rPr>
-          <w:sz w:val="24"/>
-          <w:szCs w:val="24"/>
-        </w:rPr>
-        <w:t xml:space="preserve">Second improvement I can have been </w:t>
-      </w:r>
-      <w:r>
-        <w:rPr>
-          <w:rFonts w:ascii="inherit" w:eastAsia="Times New Roman" w:hAnsi="inherit" w:cs="Times New Roman"/>
-          <w:kern w:val="0"/>
-          <w:sz w:val="24"/>
-          <w:szCs w:val="24"/>
-          <w:lang w:eastAsia="en-GB"/>
-          <w14:ligatures w14:val="none"/>
-        </w:rPr>
-        <w:t>upgrading the JavaScript into a popular JavaScript library such as react so that the website is smoother and more responsive and cleaner UI.</w:t>
+        <w:drawing>
+          <wp:anchor distT="0" distB="0" distL="114300" distR="114300" simplePos="0" relativeHeight="251668480" behindDoc="0" locked="0" layoutInCell="1" allowOverlap="1" wp14:anchorId="2AD6B026" wp14:editId="1E7945B1">
+            <wp:simplePos x="0" y="0"/>
+            <wp:positionH relativeFrom="margin">
+              <wp:align>center</wp:align>
+            </wp:positionH>
+            <wp:positionV relativeFrom="paragraph">
+              <wp:posOffset>1948815</wp:posOffset>
+            </wp:positionV>
+            <wp:extent cx="5731510" cy="1323340"/>
+            <wp:effectExtent l="0" t="0" r="2540" b="0"/>
+            <wp:wrapSquare wrapText="bothSides"/>
+            <wp:docPr id="12" name="Picture 12" descr="Text&#10;&#10;Description automatically generated"/>
+            <wp:cNvGraphicFramePr>
+              <a:graphicFrameLocks xmlns:a="http://schemas.openxmlformats.org/drawingml/2006/main" noChangeAspect="1"/>
+            </wp:cNvGraphicFramePr>
+            <a:graphic xmlns:a="http://schemas.openxmlformats.org/drawingml/2006/main">
+              <a:graphicData uri="http://schemas.openxmlformats.org/drawingml/2006/picture">
+                <pic:pic xmlns:pic="http://schemas.openxmlformats.org/drawingml/2006/picture">
+                  <pic:nvPicPr>
+                    <pic:cNvPr id="12" name="Picture 12" descr="Text&#10;&#10;Description automatically generated"/>
+                    <pic:cNvPicPr/>
+                  </pic:nvPicPr>
+                  <pic:blipFill>
+                    <a:blip r:embed="rId11">
+                      <a:extLst>
+                        <a:ext uri="{28A0092B-C50C-407E-A947-70E740481C1C}">
+                          <a14:useLocalDpi xmlns:a14="http://schemas.microsoft.com/office/drawing/2010/main" val="0"/>
+                        </a:ext>
+                      </a:extLst>
+                    </a:blip>
+                    <a:stretch>
+                      <a:fillRect/>
+                    </a:stretch>
+                  </pic:blipFill>
+                  <pic:spPr>
+                    <a:xfrm>
+                      <a:off x="0" y="0"/>
+                      <a:ext cx="5731510" cy="1323340"/>
+                    </a:xfrm>
+                    <a:prstGeom prst="rect">
+                      <a:avLst/>
+                    </a:prstGeom>
+                  </pic:spPr>
+                </pic:pic>
+              </a:graphicData>
+            </a:graphic>
+          </wp:anchor>
+        </w:drawing>
       </w:r>
     </w:p>
     <w:sectPr>
@@ -1751,6 +1955,184 @@
     </w:lvl>
   </w:abstractNum>
   <w:abstractNum w:abstractNumId="5" w15:restartNumberingAfterBreak="0">
+    <w:nsid w:val="27C0230C"/>
+    <w:multiLevelType w:val="hybridMultilevel"/>
+    <w:tmpl w:val="E06883BE"/>
+    <w:lvl w:ilvl="0" w:tplc="0809000F">
+      <w:start w:val="1"/>
+      <w:numFmt w:val="decimal"/>
+      <w:lvlText w:val="%1."/>
+      <w:lvlJc w:val="left"/>
+      <w:pPr>
+        <w:ind w:left="720" w:hanging="360"/>
+      </w:pPr>
+      <w:rPr>
+        <w:rFonts w:hint="default"/>
+      </w:rPr>
+    </w:lvl>
+    <w:lvl w:ilvl="1" w:tplc="08090019" w:tentative="1">
+      <w:start w:val="1"/>
+      <w:numFmt w:val="lowerLetter"/>
+      <w:lvlText w:val="%2."/>
+      <w:lvlJc w:val="left"/>
+      <w:pPr>
+        <w:ind w:left="1440" w:hanging="360"/>
+      </w:pPr>
+    </w:lvl>
+    <w:lvl w:ilvl="2" w:tplc="0809001B" w:tentative="1">
+      <w:start w:val="1"/>
+      <w:numFmt w:val="lowerRoman"/>
+      <w:lvlText w:val="%3."/>
+      <w:lvlJc w:val="right"/>
+      <w:pPr>
+        <w:ind w:left="2160" w:hanging="180"/>
+      </w:pPr>
+    </w:lvl>
+    <w:lvl w:ilvl="3" w:tplc="0809000F" w:tentative="1">
+      <w:start w:val="1"/>
+      <w:numFmt w:val="decimal"/>
+      <w:lvlText w:val="%4."/>
+      <w:lvlJc w:val="left"/>
+      <w:pPr>
+        <w:ind w:left="2880" w:hanging="360"/>
+      </w:pPr>
+    </w:lvl>
+    <w:lvl w:ilvl="4" w:tplc="08090019" w:tentative="1">
+      <w:start w:val="1"/>
+      <w:numFmt w:val="lowerLetter"/>
+      <w:lvlText w:val="%5."/>
+      <w:lvlJc w:val="left"/>
+      <w:pPr>
+        <w:ind w:left="3600" w:hanging="360"/>
+      </w:pPr>
+    </w:lvl>
+    <w:lvl w:ilvl="5" w:tplc="0809001B" w:tentative="1">
+      <w:start w:val="1"/>
+      <w:numFmt w:val="lowerRoman"/>
+      <w:lvlText w:val="%6."/>
+      <w:lvlJc w:val="right"/>
+      <w:pPr>
+        <w:ind w:left="4320" w:hanging="180"/>
+      </w:pPr>
+    </w:lvl>
+    <w:lvl w:ilvl="6" w:tplc="0809000F" w:tentative="1">
+      <w:start w:val="1"/>
+      <w:numFmt w:val="decimal"/>
+      <w:lvlText w:val="%7."/>
+      <w:lvlJc w:val="left"/>
+      <w:pPr>
+        <w:ind w:left="5040" w:hanging="360"/>
+      </w:pPr>
+    </w:lvl>
+    <w:lvl w:ilvl="7" w:tplc="08090019" w:tentative="1">
+      <w:start w:val="1"/>
+      <w:numFmt w:val="lowerLetter"/>
+      <w:lvlText w:val="%8."/>
+      <w:lvlJc w:val="left"/>
+      <w:pPr>
+        <w:ind w:left="5760" w:hanging="360"/>
+      </w:pPr>
+    </w:lvl>
+    <w:lvl w:ilvl="8" w:tplc="0809001B" w:tentative="1">
+      <w:start w:val="1"/>
+      <w:numFmt w:val="lowerRoman"/>
+      <w:lvlText w:val="%9."/>
+      <w:lvlJc w:val="right"/>
+      <w:pPr>
+        <w:ind w:left="6480" w:hanging="180"/>
+      </w:pPr>
+    </w:lvl>
+  </w:abstractNum>
+  <w:abstractNum w:abstractNumId="6" w15:restartNumberingAfterBreak="0">
+    <w:nsid w:val="2A343585"/>
+    <w:multiLevelType w:val="hybridMultilevel"/>
+    <w:tmpl w:val="FA867D9A"/>
+    <w:lvl w:ilvl="0" w:tplc="C5E8D58C">
+      <w:start w:val="1"/>
+      <w:numFmt w:val="decimal"/>
+      <w:lvlText w:val="%1."/>
+      <w:lvlJc w:val="left"/>
+      <w:pPr>
+        <w:ind w:left="1080" w:hanging="360"/>
+      </w:pPr>
+      <w:rPr>
+        <w:rFonts w:hint="default"/>
+      </w:rPr>
+    </w:lvl>
+    <w:lvl w:ilvl="1" w:tplc="08090019" w:tentative="1">
+      <w:start w:val="1"/>
+      <w:numFmt w:val="lowerLetter"/>
+      <w:lvlText w:val="%2."/>
+      <w:lvlJc w:val="left"/>
+      <w:pPr>
+        <w:ind w:left="1800" w:hanging="360"/>
+      </w:pPr>
+    </w:lvl>
+    <w:lvl w:ilvl="2" w:tplc="0809001B" w:tentative="1">
+      <w:start w:val="1"/>
+      <w:numFmt w:val="lowerRoman"/>
+      <w:lvlText w:val="%3."/>
+      <w:lvlJc w:val="right"/>
+      <w:pPr>
+        <w:ind w:left="2520" w:hanging="180"/>
+      </w:pPr>
+    </w:lvl>
+    <w:lvl w:ilvl="3" w:tplc="0809000F" w:tentative="1">
+      <w:start w:val="1"/>
+      <w:numFmt w:val="decimal"/>
+      <w:lvlText w:val="%4."/>
+      <w:lvlJc w:val="left"/>
+      <w:pPr>
+        <w:ind w:left="3240" w:hanging="360"/>
+      </w:pPr>
+    </w:lvl>
+    <w:lvl w:ilvl="4" w:tplc="08090019" w:tentative="1">
+      <w:start w:val="1"/>
+      <w:numFmt w:val="lowerLetter"/>
+      <w:lvlText w:val="%5."/>
+      <w:lvlJc w:val="left"/>
+      <w:pPr>
+        <w:ind w:left="3960" w:hanging="360"/>
+      </w:pPr>
+    </w:lvl>
+    <w:lvl w:ilvl="5" w:tplc="0809001B" w:tentative="1">
+      <w:start w:val="1"/>
+      <w:numFmt w:val="lowerRoman"/>
+      <w:lvlText w:val="%6."/>
+      <w:lvlJc w:val="right"/>
+      <w:pPr>
+        <w:ind w:left="4680" w:hanging="180"/>
+      </w:pPr>
+    </w:lvl>
+    <w:lvl w:ilvl="6" w:tplc="0809000F" w:tentative="1">
+      <w:start w:val="1"/>
+      <w:numFmt w:val="decimal"/>
+      <w:lvlText w:val="%7."/>
+      <w:lvlJc w:val="left"/>
+      <w:pPr>
+        <w:ind w:left="5400" w:hanging="360"/>
+      </w:pPr>
+    </w:lvl>
+    <w:lvl w:ilvl="7" w:tplc="08090019" w:tentative="1">
+      <w:start w:val="1"/>
+      <w:numFmt w:val="lowerLetter"/>
+      <w:lvlText w:val="%8."/>
+      <w:lvlJc w:val="left"/>
+      <w:pPr>
+        <w:ind w:left="6120" w:hanging="360"/>
+      </w:pPr>
+    </w:lvl>
+    <w:lvl w:ilvl="8" w:tplc="0809001B" w:tentative="1">
+      <w:start w:val="1"/>
+      <w:numFmt w:val="lowerRoman"/>
+      <w:lvlText w:val="%9."/>
+      <w:lvlJc w:val="right"/>
+      <w:pPr>
+        <w:ind w:left="6840" w:hanging="180"/>
+      </w:pPr>
+    </w:lvl>
+  </w:abstractNum>
+  <w:abstractNum w:abstractNumId="7" w15:restartNumberingAfterBreak="0">
     <w:nsid w:val="4C146E8F"/>
     <w:multiLevelType w:val="multilevel"/>
     <w:tmpl w:val="52DA10D4"/>
@@ -1863,7 +2245,96 @@
       </w:pPr>
     </w:lvl>
   </w:abstractNum>
-  <w:abstractNum w:abstractNumId="6" w15:restartNumberingAfterBreak="0">
+  <w:abstractNum w:abstractNumId="8" w15:restartNumberingAfterBreak="0">
+    <w:nsid w:val="4ECD58F8"/>
+    <w:multiLevelType w:val="hybridMultilevel"/>
+    <w:tmpl w:val="D7268F1A"/>
+    <w:lvl w:ilvl="0" w:tplc="0809000F">
+      <w:start w:val="1"/>
+      <w:numFmt w:val="decimal"/>
+      <w:lvlText w:val="%1."/>
+      <w:lvlJc w:val="left"/>
+      <w:pPr>
+        <w:ind w:left="720" w:hanging="360"/>
+      </w:pPr>
+      <w:rPr>
+        <w:rFonts w:hint="default"/>
+      </w:rPr>
+    </w:lvl>
+    <w:lvl w:ilvl="1" w:tplc="08090019" w:tentative="1">
+      <w:start w:val="1"/>
+      <w:numFmt w:val="lowerLetter"/>
+      <w:lvlText w:val="%2."/>
+      <w:lvlJc w:val="left"/>
+      <w:pPr>
+        <w:ind w:left="1440" w:hanging="360"/>
+      </w:pPr>
+    </w:lvl>
+    <w:lvl w:ilvl="2" w:tplc="0809001B" w:tentative="1">
+      <w:start w:val="1"/>
+      <w:numFmt w:val="lowerRoman"/>
+      <w:lvlText w:val="%3."/>
+      <w:lvlJc w:val="right"/>
+      <w:pPr>
+        <w:ind w:left="2160" w:hanging="180"/>
+      </w:pPr>
+    </w:lvl>
+    <w:lvl w:ilvl="3" w:tplc="0809000F" w:tentative="1">
+      <w:start w:val="1"/>
+      <w:numFmt w:val="decimal"/>
+      <w:lvlText w:val="%4."/>
+      <w:lvlJc w:val="left"/>
+      <w:pPr>
+        <w:ind w:left="2880" w:hanging="360"/>
+      </w:pPr>
+    </w:lvl>
+    <w:lvl w:ilvl="4" w:tplc="08090019" w:tentative="1">
+      <w:start w:val="1"/>
+      <w:numFmt w:val="lowerLetter"/>
+      <w:lvlText w:val="%5."/>
+      <w:lvlJc w:val="left"/>
+      <w:pPr>
+        <w:ind w:left="3600" w:hanging="360"/>
+      </w:pPr>
+    </w:lvl>
+    <w:lvl w:ilvl="5" w:tplc="0809001B" w:tentative="1">
+      <w:start w:val="1"/>
+      <w:numFmt w:val="lowerRoman"/>
+      <w:lvlText w:val="%6."/>
+      <w:lvlJc w:val="right"/>
+      <w:pPr>
+        <w:ind w:left="4320" w:hanging="180"/>
+      </w:pPr>
+    </w:lvl>
+    <w:lvl w:ilvl="6" w:tplc="0809000F" w:tentative="1">
+      <w:start w:val="1"/>
+      <w:numFmt w:val="decimal"/>
+      <w:lvlText w:val="%7."/>
+      <w:lvlJc w:val="left"/>
+      <w:pPr>
+        <w:ind w:left="5040" w:hanging="360"/>
+      </w:pPr>
+    </w:lvl>
+    <w:lvl w:ilvl="7" w:tplc="08090019" w:tentative="1">
+      <w:start w:val="1"/>
+      <w:numFmt w:val="lowerLetter"/>
+      <w:lvlText w:val="%8."/>
+      <w:lvlJc w:val="left"/>
+      <w:pPr>
+        <w:ind w:left="5760" w:hanging="360"/>
+      </w:pPr>
+    </w:lvl>
+    <w:lvl w:ilvl="8" w:tplc="0809001B" w:tentative="1">
+      <w:start w:val="1"/>
+      <w:numFmt w:val="lowerRoman"/>
+      <w:lvlText w:val="%9."/>
+      <w:lvlJc w:val="right"/>
+      <w:pPr>
+        <w:ind w:left="6480" w:hanging="180"/>
+      </w:pPr>
+    </w:lvl>
+  </w:abstractNum>
+  <w:abstractNum w:abstractNumId="9" w15:restartNumberingAfterBreak="0">
     <w:nsid w:val="597D4AE9"/>
     <w:multiLevelType w:val="multilevel"/>
     <w:tmpl w:val="0B54072A"/>
@@ -1976,7 +2447,7 @@
       </w:pPr>
     </w:lvl>
   </w:abstractNum>
-  <w:abstractNum w:abstractNumId="7" w15:restartNumberingAfterBreak="0">
+  <w:abstractNum w:abstractNumId="10" w15:restartNumberingAfterBreak="0">
     <w:nsid w:val="5D595CE3"/>
     <w:multiLevelType w:val="multilevel"/>
     <w:tmpl w:val="81C26858"/>
@@ -2089,7 +2560,7 @@
       </w:pPr>
     </w:lvl>
   </w:abstractNum>
-  <w:abstractNum w:abstractNumId="8" w15:restartNumberingAfterBreak="0">
+  <w:abstractNum w:abstractNumId="11" w15:restartNumberingAfterBreak="0">
     <w:nsid w:val="652F172A"/>
     <w:multiLevelType w:val="multilevel"/>
     <w:tmpl w:val="9D704492"/>
@@ -2202,7 +2673,7 @@
       </w:pPr>
     </w:lvl>
   </w:abstractNum>
-  <w:abstractNum w:abstractNumId="9" w15:restartNumberingAfterBreak="0">
+  <w:abstractNum w:abstractNumId="12" w15:restartNumberingAfterBreak="0">
     <w:nsid w:val="69133B86"/>
     <w:multiLevelType w:val="hybridMultilevel"/>
     <w:tmpl w:val="60B68142"/>
@@ -2291,7 +2762,7 @@
       </w:pPr>
     </w:lvl>
   </w:abstractNum>
-  <w:abstractNum w:abstractNumId="10" w15:restartNumberingAfterBreak="0">
+  <w:abstractNum w:abstractNumId="13" w15:restartNumberingAfterBreak="0">
     <w:nsid w:val="6B9929AC"/>
     <w:multiLevelType w:val="hybridMultilevel"/>
     <w:tmpl w:val="D666C9F4"/>
@@ -2381,37 +2852,46 @@
     </w:lvl>
   </w:abstractNum>
   <w:num w:numId="1" w16cid:durableId="298993885">
-    <w:abstractNumId w:val="5"/>
+    <w:abstractNumId w:val="7"/>
   </w:num>
   <w:num w:numId="2" w16cid:durableId="1662074111">
     <w:abstractNumId w:val="3"/>
   </w:num>
   <w:num w:numId="3" w16cid:durableId="1328898252">
-    <w:abstractNumId w:val="9"/>
+    <w:abstractNumId w:val="12"/>
   </w:num>
   <w:num w:numId="4" w16cid:durableId="699743687">
     <w:abstractNumId w:val="1"/>
   </w:num>
   <w:num w:numId="5" w16cid:durableId="138421287">
-    <w:abstractNumId w:val="7"/>
+    <w:abstractNumId w:val="10"/>
   </w:num>
   <w:num w:numId="6" w16cid:durableId="730807330">
     <w:abstractNumId w:val="4"/>
   </w:num>
   <w:num w:numId="7" w16cid:durableId="1967422322">
-    <w:abstractNumId w:val="6"/>
+    <w:abstractNumId w:val="9"/>
   </w:num>
   <w:num w:numId="8" w16cid:durableId="1425762166">
     <w:abstractNumId w:val="0"/>
   </w:num>
   <w:num w:numId="9" w16cid:durableId="2013952073">
-    <w:abstractNumId w:val="8"/>
+    <w:abstractNumId w:val="11"/>
   </w:num>
   <w:num w:numId="10" w16cid:durableId="342056756">
-    <w:abstractNumId w:val="10"/>
+    <w:abstractNumId w:val="13"/>
   </w:num>
   <w:num w:numId="11" w16cid:durableId="1824203382">
     <w:abstractNumId w:val="2"/>
+  </w:num>
+  <w:num w:numId="12" w16cid:durableId="1891838150">
+    <w:abstractNumId w:val="5"/>
+  </w:num>
+  <w:num w:numId="13" w16cid:durableId="1401635629">
+    <w:abstractNumId w:val="6"/>
+  </w:num>
+  <w:num w:numId="14" w16cid:durableId="492110193">
+    <w:abstractNumId w:val="8"/>
   </w:num>
 </w:numbering>
 </file>

</xml_diff>